<commit_message>
Fixing practice exam problem
</commit_message>
<xml_diff>
--- a/courses/spring20dit635/Documents/Spring20-PracticeExam-Key.docx
+++ b/courses/spring20dit635/Documents/Spring20-PracticeExam-Key.docx
@@ -128,7 +128,7 @@
       <w:pPr>
         <w:numPr>
           <w:ilvl w:val="0"/>
-          <w:numId w:val="34"/>
+          <w:numId w:val="35"/>
         </w:numPr>
         <w:ind w:left="720" w:hanging="360"/>
         <w:rPr/>
@@ -144,7 +144,7 @@
       <w:pPr>
         <w:numPr>
           <w:ilvl w:val="1"/>
-          <w:numId w:val="34"/>
+          <w:numId w:val="35"/>
         </w:numPr>
         <w:ind w:left="1440" w:hanging="360"/>
         <w:rPr>
@@ -163,7 +163,7 @@
       <w:pPr>
         <w:numPr>
           <w:ilvl w:val="1"/>
-          <w:numId w:val="34"/>
+          <w:numId w:val="35"/>
         </w:numPr>
         <w:ind w:left="1440" w:hanging="360"/>
         <w:rPr/>
@@ -190,7 +190,7 @@
       <w:pPr>
         <w:numPr>
           <w:ilvl w:val="0"/>
-          <w:numId w:val="34"/>
+          <w:numId w:val="35"/>
         </w:numPr>
         <w:ind w:left="720" w:hanging="360"/>
         <w:rPr/>
@@ -206,7 +206,7 @@
       <w:pPr>
         <w:numPr>
           <w:ilvl w:val="1"/>
-          <w:numId w:val="34"/>
+          <w:numId w:val="35"/>
         </w:numPr>
         <w:ind w:left="1440" w:hanging="360"/>
         <w:rPr>
@@ -225,7 +225,7 @@
       <w:pPr>
         <w:numPr>
           <w:ilvl w:val="1"/>
-          <w:numId w:val="34"/>
+          <w:numId w:val="35"/>
         </w:numPr>
         <w:ind w:left="1440" w:hanging="360"/>
         <w:rPr/>
@@ -241,7 +241,7 @@
       <w:pPr>
         <w:numPr>
           <w:ilvl w:val="1"/>
-          <w:numId w:val="34"/>
+          <w:numId w:val="35"/>
         </w:numPr>
         <w:ind w:left="1440" w:hanging="360"/>
         <w:rPr/>
@@ -257,7 +257,7 @@
       <w:pPr>
         <w:numPr>
           <w:ilvl w:val="1"/>
-          <w:numId w:val="34"/>
+          <w:numId w:val="35"/>
         </w:numPr>
         <w:ind w:left="1440" w:hanging="360"/>
         <w:rPr/>
@@ -284,7 +284,7 @@
       <w:pPr>
         <w:numPr>
           <w:ilvl w:val="0"/>
-          <w:numId w:val="34"/>
+          <w:numId w:val="35"/>
         </w:numPr>
         <w:ind w:left="720" w:hanging="360"/>
         <w:rPr/>
@@ -300,7 +300,7 @@
       <w:pPr>
         <w:numPr>
           <w:ilvl w:val="1"/>
-          <w:numId w:val="34"/>
+          <w:numId w:val="35"/>
         </w:numPr>
         <w:ind w:left="1440" w:hanging="360"/>
         <w:rPr/>
@@ -316,7 +316,7 @@
       <w:pPr>
         <w:numPr>
           <w:ilvl w:val="1"/>
-          <w:numId w:val="34"/>
+          <w:numId w:val="35"/>
         </w:numPr>
         <w:ind w:left="1440" w:hanging="360"/>
         <w:rPr>
@@ -348,7 +348,7 @@
       <w:pPr>
         <w:numPr>
           <w:ilvl w:val="0"/>
-          <w:numId w:val="34"/>
+          <w:numId w:val="35"/>
         </w:numPr>
         <w:ind w:left="720" w:hanging="360"/>
         <w:rPr/>
@@ -364,7 +364,7 @@
       <w:pPr>
         <w:numPr>
           <w:ilvl w:val="1"/>
-          <w:numId w:val="34"/>
+          <w:numId w:val="35"/>
         </w:numPr>
         <w:ind w:left="1440" w:hanging="360"/>
         <w:rPr>
@@ -383,7 +383,7 @@
       <w:pPr>
         <w:numPr>
           <w:ilvl w:val="1"/>
-          <w:numId w:val="34"/>
+          <w:numId w:val="35"/>
         </w:numPr>
         <w:ind w:left="1440" w:hanging="360"/>
         <w:rPr/>
@@ -410,7 +410,7 @@
       <w:pPr>
         <w:numPr>
           <w:ilvl w:val="0"/>
-          <w:numId w:val="34"/>
+          <w:numId w:val="35"/>
         </w:numPr>
         <w:ind w:left="720" w:hanging="360"/>
         <w:rPr/>
@@ -426,7 +426,7 @@
       <w:pPr>
         <w:numPr>
           <w:ilvl w:val="1"/>
-          <w:numId w:val="34"/>
+          <w:numId w:val="35"/>
         </w:numPr>
         <w:ind w:left="1440" w:hanging="360"/>
         <w:rPr>
@@ -445,7 +445,7 @@
       <w:pPr>
         <w:numPr>
           <w:ilvl w:val="1"/>
-          <w:numId w:val="34"/>
+          <w:numId w:val="35"/>
         </w:numPr>
         <w:ind w:left="1440" w:hanging="360"/>
         <w:rPr/>
@@ -472,7 +472,7 @@
       <w:pPr>
         <w:numPr>
           <w:ilvl w:val="0"/>
-          <w:numId w:val="34"/>
+          <w:numId w:val="35"/>
         </w:numPr>
         <w:ind w:left="720" w:hanging="360"/>
         <w:rPr/>
@@ -488,7 +488,7 @@
       <w:pPr>
         <w:numPr>
           <w:ilvl w:val="1"/>
-          <w:numId w:val="34"/>
+          <w:numId w:val="35"/>
         </w:numPr>
         <w:ind w:left="1440" w:hanging="360"/>
         <w:rPr>
@@ -507,7 +507,7 @@
       <w:pPr>
         <w:numPr>
           <w:ilvl w:val="1"/>
-          <w:numId w:val="34"/>
+          <w:numId w:val="35"/>
         </w:numPr>
         <w:ind w:left="1440" w:hanging="360"/>
         <w:rPr>
@@ -526,7 +526,7 @@
       <w:pPr>
         <w:numPr>
           <w:ilvl w:val="1"/>
-          <w:numId w:val="34"/>
+          <w:numId w:val="35"/>
         </w:numPr>
         <w:ind w:left="1440" w:hanging="360"/>
         <w:rPr/>
@@ -542,7 +542,7 @@
       <w:pPr>
         <w:numPr>
           <w:ilvl w:val="1"/>
-          <w:numId w:val="34"/>
+          <w:numId w:val="35"/>
         </w:numPr>
         <w:ind w:left="1440" w:hanging="360"/>
         <w:rPr/>
@@ -582,7 +582,7 @@
       <w:pPr>
         <w:numPr>
           <w:ilvl w:val="0"/>
-          <w:numId w:val="34"/>
+          <w:numId w:val="35"/>
         </w:numPr>
         <w:spacing w:line="240" w:lineRule="auto"/>
         <w:ind w:left="720" w:hanging="360"/>
@@ -602,7 +602,7 @@
       <w:pPr>
         <w:numPr>
           <w:ilvl w:val="1"/>
-          <w:numId w:val="34"/>
+          <w:numId w:val="35"/>
         </w:numPr>
         <w:spacing w:line="240" w:lineRule="auto"/>
         <w:ind w:left="1440" w:hanging="360"/>
@@ -622,7 +622,7 @@
       <w:pPr>
         <w:numPr>
           <w:ilvl w:val="1"/>
-          <w:numId w:val="34"/>
+          <w:numId w:val="35"/>
         </w:numPr>
         <w:spacing w:line="240" w:lineRule="auto"/>
         <w:ind w:left="1440" w:hanging="360"/>
@@ -654,7 +654,7 @@
       <w:pPr>
         <w:numPr>
           <w:ilvl w:val="0"/>
-          <w:numId w:val="34"/>
+          <w:numId w:val="35"/>
         </w:numPr>
         <w:spacing w:line="240" w:lineRule="auto"/>
         <w:ind w:left="720" w:hanging="360"/>
@@ -674,7 +674,7 @@
       <w:pPr>
         <w:numPr>
           <w:ilvl w:val="1"/>
-          <w:numId w:val="34"/>
+          <w:numId w:val="35"/>
         </w:numPr>
         <w:spacing w:line="240" w:lineRule="auto"/>
         <w:ind w:left="1440" w:hanging="360"/>
@@ -696,7 +696,7 @@
       <w:pPr>
         <w:numPr>
           <w:ilvl w:val="1"/>
-          <w:numId w:val="34"/>
+          <w:numId w:val="35"/>
         </w:numPr>
         <w:spacing w:line="240" w:lineRule="auto"/>
         <w:ind w:left="1440" w:hanging="360"/>
@@ -718,7 +718,7 @@
       <w:pPr>
         <w:numPr>
           <w:ilvl w:val="1"/>
-          <w:numId w:val="34"/>
+          <w:numId w:val="35"/>
         </w:numPr>
         <w:spacing w:line="240" w:lineRule="auto"/>
         <w:ind w:left="1440" w:hanging="360"/>
@@ -738,7 +738,7 @@
       <w:pPr>
         <w:numPr>
           <w:ilvl w:val="1"/>
-          <w:numId w:val="34"/>
+          <w:numId w:val="35"/>
         </w:numPr>
         <w:spacing w:line="240" w:lineRule="auto"/>
         <w:ind w:left="1440" w:hanging="360"/>
@@ -774,7 +774,7 @@
       <w:pPr>
         <w:numPr>
           <w:ilvl w:val="0"/>
-          <w:numId w:val="34"/>
+          <w:numId w:val="35"/>
         </w:numPr>
         <w:spacing w:line="240" w:lineRule="auto"/>
         <w:ind w:left="720" w:hanging="360"/>
@@ -794,7 +794,7 @@
       <w:pPr>
         <w:numPr>
           <w:ilvl w:val="1"/>
-          <w:numId w:val="34"/>
+          <w:numId w:val="35"/>
         </w:numPr>
         <w:spacing w:line="240" w:lineRule="auto"/>
         <w:ind w:left="1440" w:hanging="360"/>
@@ -816,7 +816,7 @@
       <w:pPr>
         <w:numPr>
           <w:ilvl w:val="1"/>
-          <w:numId w:val="34"/>
+          <w:numId w:val="35"/>
         </w:numPr>
         <w:spacing w:line="240" w:lineRule="auto"/>
         <w:ind w:left="1440" w:hanging="360"/>
@@ -838,7 +838,7 @@
       <w:pPr>
         <w:numPr>
           <w:ilvl w:val="1"/>
-          <w:numId w:val="34"/>
+          <w:numId w:val="35"/>
         </w:numPr>
         <w:spacing w:line="240" w:lineRule="auto"/>
         <w:ind w:left="1440" w:hanging="360"/>
@@ -858,7 +858,7 @@
       <w:pPr>
         <w:numPr>
           <w:ilvl w:val="1"/>
-          <w:numId w:val="34"/>
+          <w:numId w:val="35"/>
         </w:numPr>
         <w:spacing w:line="240" w:lineRule="auto"/>
         <w:ind w:left="1440" w:hanging="360"/>
@@ -891,7 +891,7 @@
       <w:pPr>
         <w:numPr>
           <w:ilvl w:val="0"/>
-          <w:numId w:val="34"/>
+          <w:numId w:val="35"/>
         </w:numPr>
         <w:spacing w:line="240" w:lineRule="auto"/>
         <w:ind w:left="720" w:hanging="360"/>
@@ -911,7 +911,7 @@
       <w:pPr>
         <w:numPr>
           <w:ilvl w:val="1"/>
-          <w:numId w:val="34"/>
+          <w:numId w:val="35"/>
         </w:numPr>
         <w:spacing w:line="240" w:lineRule="auto"/>
         <w:ind w:left="1440" w:hanging="360"/>
@@ -933,7 +933,7 @@
       <w:pPr>
         <w:numPr>
           <w:ilvl w:val="1"/>
-          <w:numId w:val="34"/>
+          <w:numId w:val="35"/>
         </w:numPr>
         <w:spacing w:line="240" w:lineRule="auto"/>
         <w:ind w:left="1440" w:hanging="360"/>
@@ -955,7 +955,7 @@
       <w:pPr>
         <w:numPr>
           <w:ilvl w:val="1"/>
-          <w:numId w:val="34"/>
+          <w:numId w:val="35"/>
         </w:numPr>
         <w:spacing w:line="240" w:lineRule="auto"/>
         <w:ind w:left="1440" w:hanging="360"/>
@@ -975,7 +975,7 @@
       <w:pPr>
         <w:numPr>
           <w:ilvl w:val="1"/>
-          <w:numId w:val="34"/>
+          <w:numId w:val="35"/>
         </w:numPr>
         <w:spacing w:line="240" w:lineRule="auto"/>
         <w:ind w:left="1440" w:hanging="360"/>
@@ -1006,7 +1006,7 @@
       <w:pPr>
         <w:numPr>
           <w:ilvl w:val="0"/>
-          <w:numId w:val="34"/>
+          <w:numId w:val="35"/>
         </w:numPr>
         <w:spacing w:line="240" w:lineRule="auto"/>
         <w:ind w:left="720" w:hanging="360"/>
@@ -1026,7 +1026,7 @@
       <w:pPr>
         <w:numPr>
           <w:ilvl w:val="1"/>
-          <w:numId w:val="34"/>
+          <w:numId w:val="35"/>
         </w:numPr>
         <w:spacing w:line="240" w:lineRule="auto"/>
         <w:ind w:left="1440" w:hanging="360"/>
@@ -1046,7 +1046,7 @@
       <w:pPr>
         <w:numPr>
           <w:ilvl w:val="1"/>
-          <w:numId w:val="34"/>
+          <w:numId w:val="35"/>
         </w:numPr>
         <w:spacing w:line="240" w:lineRule="auto"/>
         <w:ind w:left="1440" w:hanging="360"/>
@@ -1079,7 +1079,7 @@
       <w:pPr>
         <w:numPr>
           <w:ilvl w:val="0"/>
-          <w:numId w:val="34"/>
+          <w:numId w:val="35"/>
         </w:numPr>
         <w:spacing w:line="240" w:lineRule="auto"/>
         <w:ind w:left="720" w:hanging="360"/>
@@ -1099,7 +1099,7 @@
       <w:pPr>
         <w:numPr>
           <w:ilvl w:val="1"/>
-          <w:numId w:val="34"/>
+          <w:numId w:val="35"/>
         </w:numPr>
         <w:spacing w:line="240" w:lineRule="auto"/>
         <w:ind w:left="1440" w:hanging="360"/>
@@ -1119,7 +1119,7 @@
       <w:pPr>
         <w:numPr>
           <w:ilvl w:val="1"/>
-          <w:numId w:val="34"/>
+          <w:numId w:val="35"/>
         </w:numPr>
         <w:spacing w:line="240" w:lineRule="auto"/>
         <w:ind w:left="1440" w:hanging="360"/>
@@ -1152,7 +1152,7 @@
       <w:pPr>
         <w:numPr>
           <w:ilvl w:val="0"/>
-          <w:numId w:val="34"/>
+          <w:numId w:val="35"/>
         </w:numPr>
         <w:spacing w:line="240" w:lineRule="auto"/>
         <w:ind w:left="720" w:hanging="360"/>
@@ -1172,7 +1172,7 @@
       <w:pPr>
         <w:numPr>
           <w:ilvl w:val="1"/>
-          <w:numId w:val="34"/>
+          <w:numId w:val="35"/>
         </w:numPr>
         <w:spacing w:line="240" w:lineRule="auto"/>
         <w:ind w:left="1440" w:hanging="360"/>
@@ -1194,7 +1194,7 @@
       <w:pPr>
         <w:numPr>
           <w:ilvl w:val="1"/>
-          <w:numId w:val="34"/>
+          <w:numId w:val="35"/>
         </w:numPr>
         <w:spacing w:line="240" w:lineRule="auto"/>
         <w:ind w:left="1440" w:hanging="360"/>
@@ -1230,7 +1230,7 @@
       <w:pPr>
         <w:numPr>
           <w:ilvl w:val="0"/>
-          <w:numId w:val="34"/>
+          <w:numId w:val="35"/>
         </w:numPr>
         <w:spacing w:line="240" w:lineRule="auto"/>
         <w:ind w:left="720" w:hanging="360"/>
@@ -1250,7 +1250,7 @@
       <w:pPr>
         <w:numPr>
           <w:ilvl w:val="1"/>
-          <w:numId w:val="34"/>
+          <w:numId w:val="35"/>
         </w:numPr>
         <w:spacing w:line="240" w:lineRule="auto"/>
         <w:ind w:left="1440" w:hanging="360"/>
@@ -1272,7 +1272,7 @@
       <w:pPr>
         <w:numPr>
           <w:ilvl w:val="1"/>
-          <w:numId w:val="34"/>
+          <w:numId w:val="35"/>
         </w:numPr>
         <w:spacing w:line="240" w:lineRule="auto"/>
         <w:ind w:left="1440" w:hanging="360"/>
@@ -1294,7 +1294,7 @@
       <w:pPr>
         <w:numPr>
           <w:ilvl w:val="1"/>
-          <w:numId w:val="34"/>
+          <w:numId w:val="35"/>
         </w:numPr>
         <w:spacing w:line="240" w:lineRule="auto"/>
         <w:ind w:left="1440" w:hanging="360"/>
@@ -1316,7 +1316,7 @@
       <w:pPr>
         <w:numPr>
           <w:ilvl w:val="1"/>
-          <w:numId w:val="34"/>
+          <w:numId w:val="35"/>
         </w:numPr>
         <w:spacing w:line="240" w:lineRule="auto"/>
         <w:ind w:left="1440" w:hanging="360"/>
@@ -1434,7 +1434,7 @@
       <w:pPr>
         <w:numPr>
           <w:ilvl w:val="0"/>
-          <w:numId w:val="8"/>
+          <w:numId w:val="9"/>
         </w:numPr>
         <w:ind w:left="720" w:hanging="360"/>
       </w:pPr>
@@ -1449,7 +1449,7 @@
       <w:pPr>
         <w:numPr>
           <w:ilvl w:val="0"/>
-          <w:numId w:val="8"/>
+          <w:numId w:val="9"/>
         </w:numPr>
         <w:ind w:left="720" w:hanging="360"/>
       </w:pPr>
@@ -1464,7 +1464,7 @@
       <w:pPr>
         <w:numPr>
           <w:ilvl w:val="0"/>
-          <w:numId w:val="8"/>
+          <w:numId w:val="9"/>
         </w:numPr>
         <w:ind w:left="720" w:hanging="360"/>
       </w:pPr>
@@ -1479,7 +1479,7 @@
       <w:pPr>
         <w:numPr>
           <w:ilvl w:val="0"/>
-          <w:numId w:val="8"/>
+          <w:numId w:val="9"/>
         </w:numPr>
         <w:ind w:left="720" w:hanging="360"/>
       </w:pPr>
@@ -1494,7 +1494,7 @@
       <w:pPr>
         <w:numPr>
           <w:ilvl w:val="0"/>
-          <w:numId w:val="8"/>
+          <w:numId w:val="9"/>
         </w:numPr>
         <w:ind w:left="720" w:hanging="360"/>
       </w:pPr>
@@ -1509,7 +1509,7 @@
       <w:pPr>
         <w:numPr>
           <w:ilvl w:val="1"/>
-          <w:numId w:val="8"/>
+          <w:numId w:val="9"/>
         </w:numPr>
         <w:ind w:left="1440" w:hanging="360"/>
       </w:pPr>
@@ -1524,7 +1524,7 @@
       <w:pPr>
         <w:numPr>
           <w:ilvl w:val="1"/>
-          <w:numId w:val="8"/>
+          <w:numId w:val="9"/>
         </w:numPr>
         <w:ind w:left="1440" w:hanging="360"/>
       </w:pPr>
@@ -1688,7 +1688,7 @@
       <w:pPr>
         <w:numPr>
           <w:ilvl w:val="0"/>
-          <w:numId w:val="26"/>
+          <w:numId w:val="27"/>
         </w:numPr>
         <w:spacing w:line="240" w:lineRule="auto"/>
         <w:ind w:left="720" w:hanging="360"/>
@@ -1710,7 +1710,7 @@
       <w:pPr>
         <w:numPr>
           <w:ilvl w:val="0"/>
-          <w:numId w:val="26"/>
+          <w:numId w:val="27"/>
         </w:numPr>
         <w:spacing w:line="240" w:lineRule="auto"/>
         <w:ind w:left="720" w:hanging="360"/>
@@ -1732,7 +1732,7 @@
       <w:pPr>
         <w:numPr>
           <w:ilvl w:val="0"/>
-          <w:numId w:val="26"/>
+          <w:numId w:val="27"/>
         </w:numPr>
         <w:spacing w:line="240" w:lineRule="auto"/>
         <w:ind w:left="720" w:hanging="360"/>
@@ -1755,7 +1755,7 @@
       <w:pPr>
         <w:numPr>
           <w:ilvl w:val="0"/>
-          <w:numId w:val="26"/>
+          <w:numId w:val="27"/>
         </w:numPr>
         <w:spacing w:line="240" w:lineRule="auto"/>
         <w:ind w:left="720" w:hanging="360"/>
@@ -1777,7 +1777,7 @@
       <w:pPr>
         <w:numPr>
           <w:ilvl w:val="0"/>
-          <w:numId w:val="26"/>
+          <w:numId w:val="27"/>
         </w:numPr>
         <w:spacing w:line="240" w:lineRule="auto"/>
         <w:ind w:left="720" w:hanging="360"/>
@@ -1799,7 +1799,7 @@
       <w:pPr>
         <w:numPr>
           <w:ilvl w:val="0"/>
-          <w:numId w:val="26"/>
+          <w:numId w:val="27"/>
         </w:numPr>
         <w:spacing w:line="240" w:lineRule="auto"/>
         <w:ind w:left="720" w:hanging="360"/>
@@ -1900,7 +1900,7 @@
       <w:pPr>
         <w:numPr>
           <w:ilvl w:val="0"/>
-          <w:numId w:val="46"/>
+          <w:numId w:val="47"/>
         </w:numPr>
         <w:spacing w:line="240" w:lineRule="auto"/>
         <w:ind w:left="720" w:hanging="360"/>
@@ -1922,7 +1922,7 @@
       <w:pPr>
         <w:numPr>
           <w:ilvl w:val="0"/>
-          <w:numId w:val="46"/>
+          <w:numId w:val="47"/>
         </w:numPr>
         <w:spacing w:line="240" w:lineRule="auto"/>
         <w:ind w:left="720" w:hanging="360"/>
@@ -1944,7 +1944,7 @@
       <w:pPr>
         <w:numPr>
           <w:ilvl w:val="0"/>
-          <w:numId w:val="46"/>
+          <w:numId w:val="47"/>
         </w:numPr>
         <w:spacing w:line="240" w:lineRule="auto"/>
         <w:ind w:left="720" w:hanging="360"/>
@@ -1966,7 +1966,7 @@
       <w:pPr>
         <w:numPr>
           <w:ilvl w:val="0"/>
-          <w:numId w:val="46"/>
+          <w:numId w:val="47"/>
         </w:numPr>
         <w:spacing w:line="240" w:lineRule="auto"/>
         <w:ind w:left="720" w:hanging="360"/>
@@ -1988,7 +1988,7 @@
       <w:pPr>
         <w:numPr>
           <w:ilvl w:val="0"/>
-          <w:numId w:val="46"/>
+          <w:numId w:val="47"/>
         </w:numPr>
         <w:spacing w:line="240" w:lineRule="auto"/>
         <w:ind w:left="720" w:hanging="360"/>
@@ -2010,7 +2010,7 @@
       <w:pPr>
         <w:numPr>
           <w:ilvl w:val="0"/>
-          <w:numId w:val="46"/>
+          <w:numId w:val="47"/>
         </w:numPr>
         <w:spacing w:line="240" w:lineRule="auto"/>
         <w:ind w:left="720" w:hanging="360"/>
@@ -2115,7 +2115,7 @@
       <w:pPr>
         <w:numPr>
           <w:ilvl w:val="0"/>
-          <w:numId w:val="41"/>
+          <w:numId w:val="42"/>
         </w:numPr>
         <w:spacing w:line="240" w:lineRule="auto"/>
         <w:ind w:left="720" w:hanging="360"/>
@@ -2137,7 +2137,7 @@
       <w:pPr>
         <w:numPr>
           <w:ilvl w:val="0"/>
-          <w:numId w:val="41"/>
+          <w:numId w:val="42"/>
         </w:numPr>
         <w:spacing w:line="240" w:lineRule="auto"/>
         <w:ind w:left="720" w:hanging="360"/>
@@ -2159,7 +2159,7 @@
       <w:pPr>
         <w:numPr>
           <w:ilvl w:val="0"/>
-          <w:numId w:val="41"/>
+          <w:numId w:val="42"/>
         </w:numPr>
         <w:spacing w:line="240" w:lineRule="auto"/>
         <w:ind w:left="720" w:hanging="360"/>
@@ -2181,7 +2181,7 @@
       <w:pPr>
         <w:numPr>
           <w:ilvl w:val="0"/>
-          <w:numId w:val="41"/>
+          <w:numId w:val="42"/>
         </w:numPr>
         <w:spacing w:line="240" w:lineRule="auto"/>
         <w:ind w:left="720" w:hanging="360"/>
@@ -2203,7 +2203,7 @@
       <w:pPr>
         <w:numPr>
           <w:ilvl w:val="0"/>
-          <w:numId w:val="41"/>
+          <w:numId w:val="42"/>
         </w:numPr>
         <w:spacing w:line="240" w:lineRule="auto"/>
         <w:ind w:left="720" w:hanging="360"/>
@@ -2225,7 +2225,7 @@
       <w:pPr>
         <w:numPr>
           <w:ilvl w:val="0"/>
-          <w:numId w:val="41"/>
+          <w:numId w:val="42"/>
         </w:numPr>
         <w:spacing w:line="240" w:lineRule="auto"/>
         <w:ind w:left="720" w:hanging="360"/>
@@ -2330,7 +2330,7 @@
       <w:pPr>
         <w:numPr>
           <w:ilvl w:val="0"/>
-          <w:numId w:val="22"/>
+          <w:numId w:val="23"/>
         </w:numPr>
         <w:spacing w:line="240" w:lineRule="auto"/>
         <w:ind w:left="720" w:hanging="360"/>
@@ -2395,7 +2395,7 @@
       <w:pPr>
         <w:numPr>
           <w:ilvl w:val="0"/>
-          <w:numId w:val="47"/>
+          <w:numId w:val="48"/>
         </w:numPr>
         <w:spacing w:line="240" w:lineRule="auto"/>
         <w:ind w:left="720" w:hanging="360"/>
@@ -2628,7 +2628,7 @@
       <w:pPr>
         <w:numPr>
           <w:ilvl w:val="0"/>
-          <w:numId w:val="32"/>
+          <w:numId w:val="33"/>
         </w:numPr>
         <w:ind w:left="720" w:hanging="360"/>
         <w:rPr>
@@ -2647,7 +2647,7 @@
       <w:pPr>
         <w:numPr>
           <w:ilvl w:val="0"/>
-          <w:numId w:val="32"/>
+          <w:numId w:val="33"/>
         </w:numPr>
         <w:ind w:left="720" w:hanging="360"/>
         <w:rPr>
@@ -2666,7 +2666,7 @@
       <w:pPr>
         <w:numPr>
           <w:ilvl w:val="0"/>
-          <w:numId w:val="32"/>
+          <w:numId w:val="33"/>
         </w:numPr>
         <w:ind w:left="720" w:hanging="360"/>
         <w:rPr>
@@ -2685,7 +2685,7 @@
       <w:pPr>
         <w:numPr>
           <w:ilvl w:val="0"/>
-          <w:numId w:val="32"/>
+          <w:numId w:val="33"/>
         </w:numPr>
         <w:ind w:left="720" w:hanging="360"/>
         <w:rPr>
@@ -2714,7 +2714,7 @@
       <w:pPr>
         <w:numPr>
           <w:ilvl w:val="0"/>
-          <w:numId w:val="27"/>
+          <w:numId w:val="28"/>
         </w:numPr>
         <w:ind w:left="720" w:hanging="360"/>
         <w:rPr>
@@ -2735,7 +2735,7 @@
       <w:pPr>
         <w:numPr>
           <w:ilvl w:val="0"/>
-          <w:numId w:val="27"/>
+          <w:numId w:val="28"/>
         </w:numPr>
         <w:ind w:left="720" w:hanging="360"/>
         <w:rPr>
@@ -2756,7 +2756,7 @@
       <w:pPr>
         <w:numPr>
           <w:ilvl w:val="0"/>
-          <w:numId w:val="27"/>
+          <w:numId w:val="28"/>
         </w:numPr>
         <w:ind w:left="720" w:hanging="360"/>
         <w:rPr>
@@ -2777,7 +2777,7 @@
       <w:pPr>
         <w:numPr>
           <w:ilvl w:val="0"/>
-          <w:numId w:val="27"/>
+          <w:numId w:val="28"/>
         </w:numPr>
         <w:ind w:left="720" w:hanging="360"/>
         <w:rPr>
@@ -3092,7 +3092,7 @@
       <w:pPr>
         <w:numPr>
           <w:ilvl w:val="0"/>
-          <w:numId w:val="31"/>
+          <w:numId w:val="32"/>
         </w:numPr>
         <w:ind w:left="720" w:hanging="360"/>
         <w:rPr>
@@ -3111,7 +3111,7 @@
       <w:pPr>
         <w:numPr>
           <w:ilvl w:val="0"/>
-          <w:numId w:val="31"/>
+          <w:numId w:val="32"/>
         </w:numPr>
         <w:ind w:left="720" w:hanging="360"/>
         <w:rPr>
@@ -3132,7 +3132,7 @@
       <w:pPr>
         <w:numPr>
           <w:ilvl w:val="0"/>
-          <w:numId w:val="31"/>
+          <w:numId w:val="32"/>
         </w:numPr>
         <w:ind w:left="720" w:hanging="360"/>
         <w:rPr>
@@ -3162,7 +3162,7 @@
       <w:pPr>
         <w:numPr>
           <w:ilvl w:val="0"/>
-          <w:numId w:val="43"/>
+          <w:numId w:val="44"/>
         </w:numPr>
         <w:ind w:left="720" w:hanging="360"/>
         <w:rPr>
@@ -3256,7 +3256,7 @@
       <w:pPr>
         <w:numPr>
           <w:ilvl w:val="0"/>
-          <w:numId w:val="5"/>
+          <w:numId w:val="6"/>
         </w:numPr>
         <w:ind w:left="720" w:hanging="360"/>
         <w:rPr>
@@ -3278,7 +3278,7 @@
       <w:pPr>
         <w:numPr>
           <w:ilvl w:val="0"/>
-          <w:numId w:val="5"/>
+          <w:numId w:val="6"/>
         </w:numPr>
         <w:ind w:left="720" w:hanging="360"/>
         <w:rPr>
@@ -3371,7 +3371,7 @@
       <w:pPr>
         <w:numPr>
           <w:ilvl w:val="0"/>
-          <w:numId w:val="13"/>
+          <w:numId w:val="14"/>
         </w:numPr>
         <w:spacing w:line="240" w:lineRule="auto"/>
         <w:ind w:left="720" w:hanging="360"/>
@@ -3395,7 +3395,7 @@
       <w:pPr>
         <w:numPr>
           <w:ilvl w:val="0"/>
-          <w:numId w:val="13"/>
+          <w:numId w:val="14"/>
         </w:numPr>
         <w:spacing w:line="240" w:lineRule="auto"/>
         <w:ind w:left="720" w:hanging="360"/>
@@ -3554,7 +3554,7 @@
       <w:pPr>
         <w:numPr>
           <w:ilvl w:val="0"/>
-          <w:numId w:val="23"/>
+          <w:numId w:val="24"/>
         </w:numPr>
         <w:spacing w:line="240" w:lineRule="auto"/>
         <w:ind w:left="720" w:hanging="360"/>
@@ -3570,7 +3570,7 @@
       <w:pPr>
         <w:numPr>
           <w:ilvl w:val="0"/>
-          <w:numId w:val="23"/>
+          <w:numId w:val="24"/>
         </w:numPr>
         <w:spacing w:line="240" w:lineRule="auto"/>
         <w:ind w:left="720" w:hanging="360"/>
@@ -3586,7 +3586,7 @@
       <w:pPr>
         <w:numPr>
           <w:ilvl w:val="0"/>
-          <w:numId w:val="23"/>
+          <w:numId w:val="24"/>
         </w:numPr>
         <w:spacing w:line="240" w:lineRule="auto"/>
         <w:ind w:left="720" w:hanging="360"/>
@@ -3602,7 +3602,7 @@
       <w:pPr>
         <w:numPr>
           <w:ilvl w:val="0"/>
-          <w:numId w:val="23"/>
+          <w:numId w:val="24"/>
         </w:numPr>
         <w:spacing w:line="240" w:lineRule="auto"/>
         <w:ind w:left="720" w:hanging="360"/>
@@ -3618,7 +3618,7 @@
       <w:pPr>
         <w:numPr>
           <w:ilvl w:val="0"/>
-          <w:numId w:val="23"/>
+          <w:numId w:val="24"/>
         </w:numPr>
         <w:spacing w:line="240" w:lineRule="auto"/>
         <w:ind w:left="720" w:hanging="360"/>
@@ -3657,7 +3657,7 @@
       <w:pPr>
         <w:numPr>
           <w:ilvl w:val="0"/>
-          <w:numId w:val="37"/>
+          <w:numId w:val="38"/>
         </w:numPr>
         <w:spacing w:line="240" w:lineRule="auto"/>
         <w:ind w:left="720" w:hanging="360"/>
@@ -3673,7 +3673,7 @@
       <w:pPr>
         <w:numPr>
           <w:ilvl w:val="0"/>
-          <w:numId w:val="37"/>
+          <w:numId w:val="38"/>
         </w:numPr>
         <w:spacing w:line="240" w:lineRule="auto"/>
         <w:ind w:left="720" w:hanging="360"/>
@@ -3689,7 +3689,7 @@
       <w:pPr>
         <w:numPr>
           <w:ilvl w:val="0"/>
-          <w:numId w:val="37"/>
+          <w:numId w:val="38"/>
         </w:numPr>
         <w:spacing w:line="240" w:lineRule="auto"/>
         <w:ind w:left="720" w:hanging="360"/>
@@ -3734,6 +3734,77 @@
     <w:p>
       <w:pPr>
         <w:spacing w:line="240" w:lineRule="auto"/>
+        <w:rPr/>
+      </w:pPr>
+      <w:r>
+        <w:rPr>
+          <w:rtl w:val="0"/>
+        </w:rPr>
+      </w:r>
+    </w:p>
+    <w:p>
+      <w:pPr>
+        <w:spacing w:line="240" w:lineRule="auto"/>
+        <w:rPr/>
+      </w:pPr>
+      <w:r>
+        <w:rPr>
+          <w:rtl w:val="0"/>
+        </w:rPr>
+        <w:t xml:space="preserve">In order to design requirements-based test cases, perform category-partition testing using this specification for the validConnection function. </w:t>
+      </w:r>
+    </w:p>
+    <w:p>
+      <w:pPr>
+        <w:numPr>
+          <w:ilvl w:val="0"/>
+          <w:numId w:val="3"/>
+        </w:numPr>
+        <w:spacing w:line="240" w:lineRule="auto"/>
+        <w:ind w:left="720" w:hanging="360"/>
+      </w:pPr>
+      <w:r>
+        <w:rPr>
+          <w:rtl w:val="0"/>
+        </w:rPr>
+        <w:t xml:space="preserve">Identify parameters.</w:t>
+      </w:r>
+    </w:p>
+    <w:p>
+      <w:pPr>
+        <w:numPr>
+          <w:ilvl w:val="0"/>
+          <w:numId w:val="3"/>
+        </w:numPr>
+        <w:spacing w:line="240" w:lineRule="auto"/>
+        <w:ind w:left="720" w:hanging="360"/>
+      </w:pPr>
+      <w:r>
+        <w:rPr>
+          <w:rtl w:val="0"/>
+        </w:rPr>
+        <w:t xml:space="preserve">Identify categories for each parameter.</w:t>
+      </w:r>
+    </w:p>
+    <w:p>
+      <w:pPr>
+        <w:numPr>
+          <w:ilvl w:val="0"/>
+          <w:numId w:val="3"/>
+        </w:numPr>
+        <w:spacing w:line="240" w:lineRule="auto"/>
+        <w:ind w:left="720" w:hanging="360"/>
+      </w:pPr>
+      <w:r>
+        <w:rPr>
+          <w:rtl w:val="0"/>
+        </w:rPr>
+        <w:t xml:space="preserve">Identify representative values (choices) for each category.</w:t>
+      </w:r>
+    </w:p>
+    <w:p>
+      <w:pPr>
+        <w:spacing w:line="240" w:lineRule="auto"/>
         <w:rPr>
           <w:u w:val="single"/>
         </w:rPr>
@@ -3767,7 +3838,7 @@
         <w:widowControl w:val="0"/>
         <w:numPr>
           <w:ilvl w:val="0"/>
-          <w:numId w:val="44"/>
+          <w:numId w:val="45"/>
         </w:numPr>
         <w:spacing w:line="240" w:lineRule="auto"/>
         <w:ind w:left="720" w:hanging="360"/>
@@ -3790,7 +3861,7 @@
         <w:widowControl w:val="0"/>
         <w:numPr>
           <w:ilvl w:val="0"/>
-          <w:numId w:val="44"/>
+          <w:numId w:val="45"/>
         </w:numPr>
         <w:spacing w:line="240" w:lineRule="auto"/>
         <w:ind w:left="720" w:hanging="360"/>
@@ -3813,7 +3884,7 @@
         <w:widowControl w:val="0"/>
         <w:numPr>
           <w:ilvl w:val="0"/>
-          <w:numId w:val="44"/>
+          <w:numId w:val="45"/>
         </w:numPr>
         <w:spacing w:line="240" w:lineRule="auto"/>
         <w:ind w:left="720" w:hanging="360"/>
@@ -3836,7 +3907,7 @@
         <w:widowControl w:val="0"/>
         <w:numPr>
           <w:ilvl w:val="0"/>
-          <w:numId w:val="44"/>
+          <w:numId w:val="45"/>
         </w:numPr>
         <w:spacing w:line="240" w:lineRule="auto"/>
         <w:ind w:left="720" w:hanging="360"/>
@@ -3859,7 +3930,7 @@
         <w:widowControl w:val="0"/>
         <w:numPr>
           <w:ilvl w:val="0"/>
-          <w:numId w:val="44"/>
+          <w:numId w:val="45"/>
         </w:numPr>
         <w:spacing w:line="240" w:lineRule="auto"/>
         <w:ind w:left="720" w:hanging="360"/>
@@ -3882,7 +3953,7 @@
         <w:widowControl w:val="0"/>
         <w:numPr>
           <w:ilvl w:val="0"/>
-          <w:numId w:val="44"/>
+          <w:numId w:val="45"/>
         </w:numPr>
         <w:spacing w:line="240" w:lineRule="auto"/>
         <w:ind w:left="720" w:hanging="360"/>
@@ -4068,7 +4139,7 @@
       <w:pPr>
         <w:numPr>
           <w:ilvl w:val="0"/>
-          <w:numId w:val="30"/>
+          <w:numId w:val="31"/>
         </w:numPr>
         <w:spacing w:line="240" w:lineRule="auto"/>
         <w:ind w:left="720" w:hanging="360"/>
@@ -4090,7 +4161,7 @@
       <w:pPr>
         <w:numPr>
           <w:ilvl w:val="0"/>
-          <w:numId w:val="30"/>
+          <w:numId w:val="31"/>
         </w:numPr>
         <w:spacing w:line="240" w:lineRule="auto"/>
         <w:ind w:left="720" w:hanging="360"/>
@@ -4112,7 +4183,7 @@
       <w:pPr>
         <w:numPr>
           <w:ilvl w:val="0"/>
-          <w:numId w:val="30"/>
+          <w:numId w:val="31"/>
         </w:numPr>
         <w:spacing w:line="240" w:lineRule="auto"/>
         <w:ind w:left="720" w:hanging="360"/>
@@ -4165,7 +4236,7 @@
       <w:pPr>
         <w:numPr>
           <w:ilvl w:val="0"/>
-          <w:numId w:val="38"/>
+          <w:numId w:val="39"/>
         </w:numPr>
         <w:spacing w:line="240" w:lineRule="auto"/>
         <w:ind w:left="720" w:hanging="360"/>
@@ -4187,7 +4258,7 @@
       <w:pPr>
         <w:numPr>
           <w:ilvl w:val="0"/>
-          <w:numId w:val="38"/>
+          <w:numId w:val="39"/>
         </w:numPr>
         <w:spacing w:line="240" w:lineRule="auto"/>
         <w:ind w:left="720" w:hanging="360"/>
@@ -4209,7 +4280,7 @@
       <w:pPr>
         <w:numPr>
           <w:ilvl w:val="0"/>
-          <w:numId w:val="38"/>
+          <w:numId w:val="39"/>
         </w:numPr>
         <w:spacing w:line="240" w:lineRule="auto"/>
         <w:ind w:left="720" w:hanging="360"/>
@@ -4262,7 +4333,7 @@
       <w:pPr>
         <w:numPr>
           <w:ilvl w:val="0"/>
-          <w:numId w:val="39"/>
+          <w:numId w:val="40"/>
         </w:numPr>
         <w:spacing w:line="240" w:lineRule="auto"/>
         <w:ind w:left="720" w:hanging="360"/>
@@ -4284,7 +4355,7 @@
       <w:pPr>
         <w:numPr>
           <w:ilvl w:val="0"/>
-          <w:numId w:val="39"/>
+          <w:numId w:val="40"/>
         </w:numPr>
         <w:spacing w:line="240" w:lineRule="auto"/>
         <w:ind w:left="720" w:hanging="360"/>
@@ -4306,7 +4377,7 @@
       <w:pPr>
         <w:numPr>
           <w:ilvl w:val="0"/>
-          <w:numId w:val="39"/>
+          <w:numId w:val="40"/>
         </w:numPr>
         <w:spacing w:line="240" w:lineRule="auto"/>
         <w:ind w:left="720" w:hanging="360"/>
@@ -4359,7 +4430,7 @@
       <w:pPr>
         <w:numPr>
           <w:ilvl w:val="0"/>
-          <w:numId w:val="45"/>
+          <w:numId w:val="46"/>
         </w:numPr>
         <w:spacing w:line="240" w:lineRule="auto"/>
         <w:ind w:left="720" w:hanging="360"/>
@@ -4381,7 +4452,7 @@
       <w:pPr>
         <w:numPr>
           <w:ilvl w:val="0"/>
-          <w:numId w:val="45"/>
+          <w:numId w:val="46"/>
         </w:numPr>
         <w:spacing w:line="240" w:lineRule="auto"/>
         <w:ind w:left="720" w:hanging="360"/>
@@ -4403,7 +4474,7 @@
       <w:pPr>
         <w:numPr>
           <w:ilvl w:val="0"/>
-          <w:numId w:val="45"/>
+          <w:numId w:val="46"/>
         </w:numPr>
         <w:spacing w:line="240" w:lineRule="auto"/>
         <w:ind w:left="720" w:hanging="360"/>
@@ -4456,7 +4527,7 @@
       <w:pPr>
         <w:numPr>
           <w:ilvl w:val="0"/>
-          <w:numId w:val="19"/>
+          <w:numId w:val="20"/>
         </w:numPr>
         <w:spacing w:line="240" w:lineRule="auto"/>
         <w:ind w:left="720" w:hanging="360"/>
@@ -4478,7 +4549,7 @@
       <w:pPr>
         <w:numPr>
           <w:ilvl w:val="0"/>
-          <w:numId w:val="19"/>
+          <w:numId w:val="20"/>
         </w:numPr>
         <w:spacing w:line="240" w:lineRule="auto"/>
         <w:ind w:left="720" w:hanging="360"/>
@@ -4500,7 +4571,7 @@
       <w:pPr>
         <w:numPr>
           <w:ilvl w:val="0"/>
-          <w:numId w:val="19"/>
+          <w:numId w:val="20"/>
         </w:numPr>
         <w:spacing w:line="240" w:lineRule="auto"/>
         <w:ind w:left="720" w:hanging="360"/>
@@ -4586,7 +4657,7 @@
       <w:pPr>
         <w:numPr>
           <w:ilvl w:val="0"/>
-          <w:numId w:val="30"/>
+          <w:numId w:val="31"/>
         </w:numPr>
         <w:spacing w:line="240" w:lineRule="auto"/>
         <w:ind w:left="720" w:hanging="360"/>
@@ -4608,7 +4679,7 @@
       <w:pPr>
         <w:numPr>
           <w:ilvl w:val="0"/>
-          <w:numId w:val="30"/>
+          <w:numId w:val="31"/>
         </w:numPr>
         <w:spacing w:line="240" w:lineRule="auto"/>
         <w:ind w:left="720" w:hanging="360"/>
@@ -4630,7 +4701,7 @@
       <w:pPr>
         <w:numPr>
           <w:ilvl w:val="0"/>
-          <w:numId w:val="30"/>
+          <w:numId w:val="31"/>
         </w:numPr>
         <w:spacing w:line="240" w:lineRule="auto"/>
         <w:ind w:left="720" w:hanging="360"/>
@@ -4683,7 +4754,7 @@
       <w:pPr>
         <w:numPr>
           <w:ilvl w:val="0"/>
-          <w:numId w:val="33"/>
+          <w:numId w:val="34"/>
         </w:numPr>
         <w:spacing w:line="240" w:lineRule="auto"/>
         <w:ind w:left="720" w:hanging="360"/>
@@ -4705,7 +4776,7 @@
       <w:pPr>
         <w:numPr>
           <w:ilvl w:val="0"/>
-          <w:numId w:val="33"/>
+          <w:numId w:val="34"/>
         </w:numPr>
         <w:spacing w:line="240" w:lineRule="auto"/>
         <w:ind w:left="720" w:hanging="360"/>
@@ -4727,7 +4798,7 @@
       <w:pPr>
         <w:numPr>
           <w:ilvl w:val="0"/>
-          <w:numId w:val="33"/>
+          <w:numId w:val="34"/>
         </w:numPr>
         <w:spacing w:line="240" w:lineRule="auto"/>
         <w:ind w:left="720" w:hanging="360"/>
@@ -4749,7 +4820,7 @@
       <w:pPr>
         <w:numPr>
           <w:ilvl w:val="0"/>
-          <w:numId w:val="33"/>
+          <w:numId w:val="34"/>
         </w:numPr>
         <w:spacing w:line="240" w:lineRule="auto"/>
         <w:ind w:left="720" w:hanging="360"/>
@@ -4802,7 +4873,7 @@
       <w:pPr>
         <w:numPr>
           <w:ilvl w:val="0"/>
-          <w:numId w:val="6"/>
+          <w:numId w:val="7"/>
         </w:numPr>
         <w:spacing w:line="240" w:lineRule="auto"/>
         <w:ind w:left="720" w:hanging="360"/>
@@ -4824,7 +4895,7 @@
       <w:pPr>
         <w:numPr>
           <w:ilvl w:val="0"/>
-          <w:numId w:val="6"/>
+          <w:numId w:val="7"/>
         </w:numPr>
         <w:spacing w:line="240" w:lineRule="auto"/>
         <w:ind w:left="720" w:hanging="360"/>
@@ -4846,7 +4917,7 @@
       <w:pPr>
         <w:numPr>
           <w:ilvl w:val="0"/>
-          <w:numId w:val="6"/>
+          <w:numId w:val="7"/>
         </w:numPr>
         <w:spacing w:line="240" w:lineRule="auto"/>
         <w:ind w:left="720" w:hanging="360"/>
@@ -4868,7 +4939,7 @@
       <w:pPr>
         <w:numPr>
           <w:ilvl w:val="0"/>
-          <w:numId w:val="6"/>
+          <w:numId w:val="7"/>
         </w:numPr>
         <w:spacing w:line="240" w:lineRule="auto"/>
         <w:ind w:left="720" w:hanging="360"/>
@@ -4890,7 +4961,7 @@
       <w:pPr>
         <w:numPr>
           <w:ilvl w:val="0"/>
-          <w:numId w:val="6"/>
+          <w:numId w:val="7"/>
         </w:numPr>
         <w:spacing w:line="240" w:lineRule="auto"/>
         <w:ind w:left="720" w:hanging="360"/>
@@ -4912,7 +4983,7 @@
       <w:pPr>
         <w:numPr>
           <w:ilvl w:val="0"/>
-          <w:numId w:val="6"/>
+          <w:numId w:val="7"/>
         </w:numPr>
         <w:spacing w:line="240" w:lineRule="auto"/>
         <w:ind w:left="720" w:hanging="360"/>
@@ -4965,7 +5036,7 @@
       <w:pPr>
         <w:numPr>
           <w:ilvl w:val="0"/>
-          <w:numId w:val="7"/>
+          <w:numId w:val="8"/>
         </w:numPr>
         <w:spacing w:line="240" w:lineRule="auto"/>
         <w:ind w:left="720" w:hanging="360"/>
@@ -4987,7 +5058,7 @@
       <w:pPr>
         <w:numPr>
           <w:ilvl w:val="0"/>
-          <w:numId w:val="7"/>
+          <w:numId w:val="8"/>
         </w:numPr>
         <w:spacing w:line="240" w:lineRule="auto"/>
         <w:ind w:left="720" w:hanging="360"/>
@@ -5009,7 +5080,7 @@
       <w:pPr>
         <w:numPr>
           <w:ilvl w:val="0"/>
-          <w:numId w:val="7"/>
+          <w:numId w:val="8"/>
         </w:numPr>
         <w:spacing w:line="240" w:lineRule="auto"/>
         <w:ind w:left="720" w:hanging="360"/>
@@ -5062,7 +5133,7 @@
       <w:pPr>
         <w:numPr>
           <w:ilvl w:val="0"/>
-          <w:numId w:val="14"/>
+          <w:numId w:val="15"/>
         </w:numPr>
         <w:spacing w:line="240" w:lineRule="auto"/>
         <w:ind w:left="720" w:hanging="360"/>
@@ -5084,7 +5155,7 @@
       <w:pPr>
         <w:numPr>
           <w:ilvl w:val="0"/>
-          <w:numId w:val="14"/>
+          <w:numId w:val="15"/>
         </w:numPr>
         <w:spacing w:line="240" w:lineRule="auto"/>
         <w:ind w:left="720" w:hanging="360"/>
@@ -5106,7 +5177,7 @@
       <w:pPr>
         <w:numPr>
           <w:ilvl w:val="0"/>
-          <w:numId w:val="14"/>
+          <w:numId w:val="15"/>
         </w:numPr>
         <w:spacing w:line="240" w:lineRule="auto"/>
         <w:ind w:left="720" w:hanging="360"/>
@@ -5223,7 +5294,7 @@
       <w:pPr>
         <w:numPr>
           <w:ilvl w:val="0"/>
-          <w:numId w:val="24"/>
+          <w:numId w:val="25"/>
         </w:numPr>
         <w:spacing w:line="240" w:lineRule="auto"/>
         <w:ind w:left="720" w:hanging="360"/>
@@ -5245,7 +5316,7 @@
       <w:pPr>
         <w:numPr>
           <w:ilvl w:val="0"/>
-          <w:numId w:val="24"/>
+          <w:numId w:val="25"/>
         </w:numPr>
         <w:spacing w:line="240" w:lineRule="auto"/>
         <w:ind w:left="720" w:hanging="360"/>
@@ -5267,7 +5338,7 @@
       <w:pPr>
         <w:numPr>
           <w:ilvl w:val="0"/>
-          <w:numId w:val="24"/>
+          <w:numId w:val="25"/>
         </w:numPr>
         <w:spacing w:line="240" w:lineRule="auto"/>
         <w:ind w:left="720" w:hanging="360"/>
@@ -5320,7 +5391,7 @@
       <w:pPr>
         <w:numPr>
           <w:ilvl w:val="0"/>
-          <w:numId w:val="10"/>
+          <w:numId w:val="11"/>
         </w:numPr>
         <w:spacing w:line="240" w:lineRule="auto"/>
         <w:ind w:left="720" w:hanging="360"/>
@@ -5342,7 +5413,7 @@
       <w:pPr>
         <w:numPr>
           <w:ilvl w:val="0"/>
-          <w:numId w:val="10"/>
+          <w:numId w:val="11"/>
         </w:numPr>
         <w:spacing w:line="240" w:lineRule="auto"/>
         <w:ind w:left="720" w:hanging="360"/>
@@ -5364,7 +5435,7 @@
       <w:pPr>
         <w:numPr>
           <w:ilvl w:val="0"/>
-          <w:numId w:val="10"/>
+          <w:numId w:val="11"/>
         </w:numPr>
         <w:spacing w:line="240" w:lineRule="auto"/>
         <w:ind w:left="720" w:hanging="360"/>
@@ -5386,7 +5457,7 @@
       <w:pPr>
         <w:numPr>
           <w:ilvl w:val="0"/>
-          <w:numId w:val="10"/>
+          <w:numId w:val="11"/>
         </w:numPr>
         <w:spacing w:line="240" w:lineRule="auto"/>
         <w:ind w:left="720" w:hanging="360"/>
@@ -5439,7 +5510,7 @@
       <w:pPr>
         <w:numPr>
           <w:ilvl w:val="0"/>
-          <w:numId w:val="28"/>
+          <w:numId w:val="29"/>
         </w:numPr>
         <w:spacing w:line="240" w:lineRule="auto"/>
         <w:ind w:left="720" w:hanging="360"/>
@@ -5461,7 +5532,7 @@
       <w:pPr>
         <w:numPr>
           <w:ilvl w:val="0"/>
-          <w:numId w:val="28"/>
+          <w:numId w:val="29"/>
         </w:numPr>
         <w:spacing w:line="240" w:lineRule="auto"/>
         <w:ind w:left="720" w:hanging="360"/>
@@ -5483,7 +5554,7 @@
       <w:pPr>
         <w:numPr>
           <w:ilvl w:val="0"/>
-          <w:numId w:val="28"/>
+          <w:numId w:val="29"/>
         </w:numPr>
         <w:spacing w:line="240" w:lineRule="auto"/>
         <w:ind w:left="720" w:hanging="360"/>
@@ -5505,7 +5576,7 @@
       <w:pPr>
         <w:numPr>
           <w:ilvl w:val="0"/>
-          <w:numId w:val="28"/>
+          <w:numId w:val="29"/>
         </w:numPr>
         <w:spacing w:line="240" w:lineRule="auto"/>
         <w:ind w:left="720" w:hanging="360"/>
@@ -5605,7 +5676,7 @@
       <w:pPr>
         <w:numPr>
           <w:ilvl w:val="0"/>
-          <w:numId w:val="35"/>
+          <w:numId w:val="36"/>
         </w:numPr>
         <w:spacing w:line="240" w:lineRule="auto"/>
         <w:ind w:left="720" w:hanging="360"/>
@@ -5627,7 +5698,7 @@
       <w:pPr>
         <w:numPr>
           <w:ilvl w:val="0"/>
-          <w:numId w:val="35"/>
+          <w:numId w:val="36"/>
         </w:numPr>
         <w:spacing w:line="240" w:lineRule="auto"/>
         <w:ind w:left="720" w:hanging="360"/>
@@ -5649,7 +5720,7 @@
       <w:pPr>
         <w:numPr>
           <w:ilvl w:val="0"/>
-          <w:numId w:val="35"/>
+          <w:numId w:val="36"/>
         </w:numPr>
         <w:spacing w:line="240" w:lineRule="auto"/>
         <w:ind w:left="720" w:hanging="360"/>
@@ -5671,7 +5742,7 @@
       <w:pPr>
         <w:numPr>
           <w:ilvl w:val="0"/>
-          <w:numId w:val="35"/>
+          <w:numId w:val="36"/>
         </w:numPr>
         <w:spacing w:line="240" w:lineRule="auto"/>
         <w:ind w:left="720" w:hanging="360"/>
@@ -5693,7 +5764,7 @@
       <w:pPr>
         <w:numPr>
           <w:ilvl w:val="0"/>
-          <w:numId w:val="35"/>
+          <w:numId w:val="36"/>
         </w:numPr>
         <w:spacing w:line="240" w:lineRule="auto"/>
         <w:ind w:left="720" w:hanging="360"/>
@@ -5728,7 +5799,7 @@
       <w:pPr>
         <w:numPr>
           <w:ilvl w:val="0"/>
-          <w:numId w:val="9"/>
+          <w:numId w:val="10"/>
         </w:numPr>
         <w:spacing w:line="240" w:lineRule="auto"/>
         <w:ind w:left="2160" w:hanging="360"/>
@@ -5750,7 +5821,7 @@
       <w:pPr>
         <w:numPr>
           <w:ilvl w:val="0"/>
-          <w:numId w:val="9"/>
+          <w:numId w:val="10"/>
         </w:numPr>
         <w:spacing w:line="240" w:lineRule="auto"/>
         <w:ind w:left="2160" w:hanging="360"/>
@@ -5772,7 +5843,7 @@
       <w:pPr>
         <w:numPr>
           <w:ilvl w:val="0"/>
-          <w:numId w:val="9"/>
+          <w:numId w:val="10"/>
         </w:numPr>
         <w:spacing w:line="240" w:lineRule="auto"/>
         <w:ind w:left="2160" w:hanging="360"/>
@@ -5794,7 +5865,7 @@
       <w:pPr>
         <w:numPr>
           <w:ilvl w:val="0"/>
-          <w:numId w:val="9"/>
+          <w:numId w:val="10"/>
         </w:numPr>
         <w:spacing w:line="240" w:lineRule="auto"/>
         <w:ind w:left="2160" w:hanging="360"/>
@@ -5816,7 +5887,7 @@
       <w:pPr>
         <w:numPr>
           <w:ilvl w:val="0"/>
-          <w:numId w:val="9"/>
+          <w:numId w:val="10"/>
         </w:numPr>
         <w:spacing w:line="240" w:lineRule="auto"/>
         <w:ind w:left="2160" w:hanging="360"/>
@@ -5838,7 +5909,7 @@
       <w:pPr>
         <w:numPr>
           <w:ilvl w:val="0"/>
-          <w:numId w:val="9"/>
+          <w:numId w:val="10"/>
         </w:numPr>
         <w:spacing w:line="240" w:lineRule="auto"/>
         <w:ind w:left="2160" w:hanging="360"/>
@@ -5860,7 +5931,7 @@
       <w:pPr>
         <w:numPr>
           <w:ilvl w:val="0"/>
-          <w:numId w:val="9"/>
+          <w:numId w:val="10"/>
         </w:numPr>
         <w:spacing w:line="240" w:lineRule="auto"/>
         <w:ind w:left="2160" w:hanging="360"/>
@@ -5882,7 +5953,7 @@
       <w:pPr>
         <w:numPr>
           <w:ilvl w:val="0"/>
-          <w:numId w:val="9"/>
+          <w:numId w:val="10"/>
         </w:numPr>
         <w:spacing w:line="240" w:lineRule="auto"/>
         <w:ind w:left="2160" w:hanging="360"/>
@@ -5904,7 +5975,7 @@
       <w:pPr>
         <w:numPr>
           <w:ilvl w:val="0"/>
-          <w:numId w:val="9"/>
+          <w:numId w:val="10"/>
         </w:numPr>
         <w:spacing w:line="240" w:lineRule="auto"/>
         <w:ind w:left="2160" w:hanging="360"/>
@@ -5926,7 +5997,7 @@
       <w:pPr>
         <w:numPr>
           <w:ilvl w:val="0"/>
-          <w:numId w:val="9"/>
+          <w:numId w:val="10"/>
         </w:numPr>
         <w:spacing w:line="240" w:lineRule="auto"/>
         <w:ind w:left="2160" w:hanging="360"/>
@@ -5974,7 +6045,7 @@
       <w:pPr>
         <w:numPr>
           <w:ilvl w:val="0"/>
-          <w:numId w:val="12"/>
+          <w:numId w:val="13"/>
         </w:numPr>
         <w:spacing w:line="240" w:lineRule="auto"/>
         <w:ind w:left="1080" w:hanging="360"/>
@@ -6035,7 +6106,7 @@
       <w:pPr>
         <w:numPr>
           <w:ilvl w:val="0"/>
-          <w:numId w:val="12"/>
+          <w:numId w:val="13"/>
         </w:numPr>
         <w:spacing w:line="240" w:lineRule="auto"/>
         <w:ind w:left="1080" w:hanging="360"/>
@@ -6061,7 +6132,7 @@
       <w:pPr>
         <w:numPr>
           <w:ilvl w:val="0"/>
-          <w:numId w:val="12"/>
+          <w:numId w:val="13"/>
         </w:numPr>
         <w:spacing w:line="240" w:lineRule="auto"/>
         <w:ind w:left="1080" w:hanging="360"/>
@@ -6087,7 +6158,7 @@
       <w:pPr>
         <w:numPr>
           <w:ilvl w:val="0"/>
-          <w:numId w:val="12"/>
+          <w:numId w:val="13"/>
         </w:numPr>
         <w:spacing w:line="240" w:lineRule="auto"/>
         <w:ind w:left="1080" w:hanging="360"/>
@@ -6113,7 +6184,7 @@
       <w:pPr>
         <w:numPr>
           <w:ilvl w:val="0"/>
-          <w:numId w:val="12"/>
+          <w:numId w:val="13"/>
         </w:numPr>
         <w:spacing w:line="240" w:lineRule="auto"/>
         <w:ind w:left="1080" w:hanging="360"/>
@@ -8616,7 +8687,7 @@
       <w:pPr>
         <w:numPr>
           <w:ilvl w:val="0"/>
-          <w:numId w:val="20"/>
+          <w:numId w:val="21"/>
         </w:numPr>
         <w:ind w:left="720" w:hanging="360"/>
         <w:rPr>
@@ -8639,7 +8710,7 @@
       <w:pPr>
         <w:numPr>
           <w:ilvl w:val="0"/>
-          <w:numId w:val="20"/>
+          <w:numId w:val="21"/>
         </w:numPr>
         <w:ind w:left="720" w:hanging="360"/>
         <w:rPr>
@@ -8662,7 +8733,7 @@
       <w:pPr>
         <w:numPr>
           <w:ilvl w:val="0"/>
-          <w:numId w:val="20"/>
+          <w:numId w:val="21"/>
         </w:numPr>
         <w:ind w:left="720" w:hanging="360"/>
         <w:rPr>
@@ -8685,7 +8756,7 @@
       <w:pPr>
         <w:numPr>
           <w:ilvl w:val="0"/>
-          <w:numId w:val="20"/>
+          <w:numId w:val="21"/>
         </w:numPr>
         <w:ind w:left="720" w:hanging="360"/>
         <w:rPr>
@@ -8998,7 +9069,7 @@
       <w:pPr>
         <w:numPr>
           <w:ilvl w:val="0"/>
-          <w:numId w:val="42"/>
+          <w:numId w:val="43"/>
         </w:numPr>
         <w:ind w:left="720" w:hanging="360"/>
         <w:rPr>
@@ -9245,7 +9316,7 @@
       <w:pPr>
         <w:numPr>
           <w:ilvl w:val="0"/>
-          <w:numId w:val="42"/>
+          <w:numId w:val="43"/>
         </w:numPr>
         <w:ind w:left="720" w:hanging="360"/>
         <w:rPr>
@@ -9492,7 +9563,7 @@
       <w:pPr>
         <w:numPr>
           <w:ilvl w:val="0"/>
-          <w:numId w:val="42"/>
+          <w:numId w:val="43"/>
         </w:numPr>
         <w:ind w:left="720" w:hanging="360"/>
         <w:rPr>
@@ -9763,7 +9834,7 @@
       <w:pPr>
         <w:numPr>
           <w:ilvl w:val="0"/>
-          <w:numId w:val="42"/>
+          <w:numId w:val="43"/>
         </w:numPr>
         <w:ind w:left="720" w:hanging="360"/>
         <w:rPr>
@@ -10110,7 +10181,7 @@
       <w:pPr>
         <w:numPr>
           <w:ilvl w:val="0"/>
-          <w:numId w:val="17"/>
+          <w:numId w:val="18"/>
         </w:numPr>
         <w:ind w:left="720" w:hanging="360"/>
         <w:rPr>
@@ -10130,7 +10201,7 @@
       <w:pPr>
         <w:numPr>
           <w:ilvl w:val="0"/>
-          <w:numId w:val="17"/>
+          <w:numId w:val="18"/>
         </w:numPr>
         <w:ind w:left="720" w:hanging="360"/>
         <w:rPr>
@@ -10150,7 +10221,7 @@
       <w:pPr>
         <w:numPr>
           <w:ilvl w:val="0"/>
-          <w:numId w:val="17"/>
+          <w:numId w:val="18"/>
         </w:numPr>
         <w:ind w:left="720" w:hanging="360"/>
         <w:rPr>
@@ -10316,7 +10387,7 @@
             <w:pPr>
               <w:numPr>
                 <w:ilvl w:val="0"/>
-                <w:numId w:val="21"/>
+                <w:numId w:val="22"/>
               </w:numPr>
               <w:ind w:left="720" w:hanging="360"/>
               <w:rPr/>
@@ -10332,7 +10403,7 @@
             <w:pPr>
               <w:numPr>
                 <w:ilvl w:val="0"/>
-                <w:numId w:val="21"/>
+                <w:numId w:val="22"/>
               </w:numPr>
               <w:ind w:left="720" w:hanging="360"/>
               <w:rPr/>
@@ -10348,7 +10419,7 @@
             <w:pPr>
               <w:numPr>
                 <w:ilvl w:val="0"/>
-                <w:numId w:val="21"/>
+                <w:numId w:val="22"/>
               </w:numPr>
               <w:ind w:left="720" w:hanging="360"/>
               <w:rPr/>
@@ -10364,7 +10435,7 @@
             <w:pPr>
               <w:numPr>
                 <w:ilvl w:val="0"/>
-                <w:numId w:val="21"/>
+                <w:numId w:val="22"/>
               </w:numPr>
               <w:ind w:left="720" w:hanging="360"/>
               <w:rPr/>
@@ -10380,7 +10451,7 @@
             <w:pPr>
               <w:numPr>
                 <w:ilvl w:val="0"/>
-                <w:numId w:val="21"/>
+                <w:numId w:val="22"/>
               </w:numPr>
               <w:ind w:left="720" w:hanging="360"/>
               <w:rPr/>
@@ -10396,7 +10467,7 @@
             <w:pPr>
               <w:numPr>
                 <w:ilvl w:val="0"/>
-                <w:numId w:val="21"/>
+                <w:numId w:val="22"/>
               </w:numPr>
               <w:ind w:left="720" w:hanging="360"/>
               <w:rPr/>
@@ -10459,7 +10530,7 @@
       <w:pPr>
         <w:numPr>
           <w:ilvl w:val="0"/>
-          <w:numId w:val="40"/>
+          <w:numId w:val="41"/>
         </w:numPr>
         <w:ind w:left="720" w:hanging="360"/>
         <w:rPr>
@@ -10479,7 +10550,7 @@
       <w:pPr>
         <w:numPr>
           <w:ilvl w:val="0"/>
-          <w:numId w:val="40"/>
+          <w:numId w:val="41"/>
         </w:numPr>
         <w:ind w:left="720" w:hanging="360"/>
         <w:rPr>
@@ -10499,7 +10570,7 @@
       <w:pPr>
         <w:numPr>
           <w:ilvl w:val="0"/>
-          <w:numId w:val="40"/>
+          <w:numId w:val="41"/>
         </w:numPr>
         <w:ind w:left="720" w:hanging="360"/>
         <w:rPr>
@@ -10581,7 +10652,7 @@
       <w:pPr>
         <w:numPr>
           <w:ilvl w:val="0"/>
-          <w:numId w:val="11"/>
+          <w:numId w:val="12"/>
         </w:numPr>
         <w:ind w:left="720" w:hanging="360"/>
         <w:rPr>
@@ -10601,7 +10672,7 @@
       <w:pPr>
         <w:numPr>
           <w:ilvl w:val="0"/>
-          <w:numId w:val="11"/>
+          <w:numId w:val="12"/>
         </w:numPr>
         <w:ind w:left="720" w:hanging="360"/>
         <w:rPr>
@@ -10621,7 +10692,7 @@
       <w:pPr>
         <w:numPr>
           <w:ilvl w:val="0"/>
-          <w:numId w:val="11"/>
+          <w:numId w:val="12"/>
         </w:numPr>
         <w:ind w:left="720" w:hanging="360"/>
         <w:rPr>
@@ -10641,7 +10712,7 @@
       <w:pPr>
         <w:numPr>
           <w:ilvl w:val="0"/>
-          <w:numId w:val="11"/>
+          <w:numId w:val="12"/>
         </w:numPr>
         <w:ind w:left="720" w:hanging="360"/>
         <w:rPr>
@@ -10682,7 +10753,7 @@
       <w:pPr>
         <w:numPr>
           <w:ilvl w:val="0"/>
-          <w:numId w:val="3"/>
+          <w:numId w:val="4"/>
         </w:numPr>
         <w:ind w:left="720" w:hanging="360"/>
         <w:rPr>
@@ -10702,7 +10773,7 @@
       <w:pPr>
         <w:numPr>
           <w:ilvl w:val="0"/>
-          <w:numId w:val="3"/>
+          <w:numId w:val="4"/>
         </w:numPr>
         <w:ind w:left="720" w:hanging="360"/>
         <w:rPr>
@@ -10722,7 +10793,7 @@
       <w:pPr>
         <w:numPr>
           <w:ilvl w:val="0"/>
-          <w:numId w:val="3"/>
+          <w:numId w:val="4"/>
         </w:numPr>
         <w:ind w:left="720" w:hanging="360"/>
         <w:rPr>
@@ -10742,7 +10813,7 @@
       <w:pPr>
         <w:numPr>
           <w:ilvl w:val="0"/>
-          <w:numId w:val="3"/>
+          <w:numId w:val="4"/>
         </w:numPr>
         <w:ind w:left="720" w:hanging="360"/>
         <w:rPr>
@@ -10762,7 +10833,7 @@
       <w:pPr>
         <w:numPr>
           <w:ilvl w:val="0"/>
-          <w:numId w:val="3"/>
+          <w:numId w:val="4"/>
         </w:numPr>
         <w:ind w:left="720" w:hanging="360"/>
         <w:rPr>
@@ -10803,7 +10874,7 @@
       <w:pPr>
         <w:numPr>
           <w:ilvl w:val="0"/>
-          <w:numId w:val="18"/>
+          <w:numId w:val="19"/>
         </w:numPr>
         <w:ind w:left="720" w:hanging="360"/>
         <w:rPr>
@@ -10823,7 +10894,7 @@
       <w:pPr>
         <w:numPr>
           <w:ilvl w:val="0"/>
-          <w:numId w:val="18"/>
+          <w:numId w:val="19"/>
         </w:numPr>
         <w:ind w:left="720" w:hanging="360"/>
         <w:rPr>
@@ -10843,7 +10914,7 @@
       <w:pPr>
         <w:numPr>
           <w:ilvl w:val="0"/>
-          <w:numId w:val="18"/>
+          <w:numId w:val="19"/>
         </w:numPr>
         <w:ind w:left="720" w:hanging="360"/>
         <w:rPr>
@@ -10863,7 +10934,7 @@
       <w:pPr>
         <w:numPr>
           <w:ilvl w:val="0"/>
-          <w:numId w:val="18"/>
+          <w:numId w:val="19"/>
         </w:numPr>
         <w:ind w:left="720" w:hanging="360"/>
         <w:rPr>
@@ -10898,7 +10969,7 @@
       <w:pPr>
         <w:numPr>
           <w:ilvl w:val="0"/>
-          <w:numId w:val="16"/>
+          <w:numId w:val="17"/>
         </w:numPr>
         <w:ind w:left="720" w:hanging="360"/>
         <w:rPr/>
@@ -10914,7 +10985,7 @@
       <w:pPr>
         <w:numPr>
           <w:ilvl w:val="0"/>
-          <w:numId w:val="16"/>
+          <w:numId w:val="17"/>
         </w:numPr>
         <w:ind w:left="720" w:hanging="360"/>
         <w:rPr/>
@@ -10930,7 +11001,7 @@
       <w:pPr>
         <w:numPr>
           <w:ilvl w:val="0"/>
-          <w:numId w:val="16"/>
+          <w:numId w:val="17"/>
         </w:numPr>
         <w:ind w:left="720" w:hanging="360"/>
         <w:rPr/>
@@ -10956,7 +11027,7 @@
       <w:pPr>
         <w:numPr>
           <w:ilvl w:val="0"/>
-          <w:numId w:val="4"/>
+          <w:numId w:val="5"/>
         </w:numPr>
         <w:ind w:left="720" w:hanging="360"/>
         <w:rPr>
@@ -10978,7 +11049,7 @@
       <w:pPr>
         <w:numPr>
           <w:ilvl w:val="0"/>
-          <w:numId w:val="4"/>
+          <w:numId w:val="5"/>
         </w:numPr>
         <w:ind w:left="720" w:hanging="360"/>
         <w:rPr>
@@ -11000,7 +11071,7 @@
       <w:pPr>
         <w:numPr>
           <w:ilvl w:val="0"/>
-          <w:numId w:val="4"/>
+          <w:numId w:val="5"/>
         </w:numPr>
         <w:ind w:left="720" w:hanging="360"/>
         <w:rPr>
@@ -11105,7 +11176,7 @@
       <w:pPr>
         <w:numPr>
           <w:ilvl w:val="0"/>
-          <w:numId w:val="36"/>
+          <w:numId w:val="37"/>
         </w:numPr>
         <w:ind w:left="720" w:hanging="360"/>
         <w:rPr>
@@ -11123,7 +11194,7 @@
       <w:pPr>
         <w:numPr>
           <w:ilvl w:val="0"/>
-          <w:numId w:val="36"/>
+          <w:numId w:val="37"/>
         </w:numPr>
         <w:ind w:left="720" w:hanging="360"/>
         <w:rPr>
@@ -11141,7 +11212,7 @@
       <w:pPr>
         <w:numPr>
           <w:ilvl w:val="0"/>
-          <w:numId w:val="36"/>
+          <w:numId w:val="37"/>
         </w:numPr>
         <w:ind w:left="720" w:hanging="360"/>
         <w:rPr>
@@ -11159,7 +11230,7 @@
       <w:pPr>
         <w:numPr>
           <w:ilvl w:val="0"/>
-          <w:numId w:val="36"/>
+          <w:numId w:val="37"/>
         </w:numPr>
         <w:ind w:left="720" w:hanging="360"/>
         <w:rPr>
@@ -11198,7 +11269,7 @@
       <w:pPr>
         <w:numPr>
           <w:ilvl w:val="0"/>
-          <w:numId w:val="25"/>
+          <w:numId w:val="26"/>
         </w:numPr>
         <w:ind w:left="720" w:hanging="360"/>
         <w:rPr>
@@ -11216,7 +11287,7 @@
       <w:pPr>
         <w:numPr>
           <w:ilvl w:val="0"/>
-          <w:numId w:val="25"/>
+          <w:numId w:val="26"/>
         </w:numPr>
         <w:ind w:left="720" w:hanging="360"/>
         <w:rPr>
@@ -11234,7 +11305,7 @@
       <w:pPr>
         <w:numPr>
           <w:ilvl w:val="0"/>
-          <w:numId w:val="25"/>
+          <w:numId w:val="26"/>
         </w:numPr>
         <w:ind w:left="720" w:hanging="360"/>
         <w:rPr>
@@ -11262,7 +11333,7 @@
       <w:pPr>
         <w:numPr>
           <w:ilvl w:val="0"/>
-          <w:numId w:val="15"/>
+          <w:numId w:val="16"/>
         </w:numPr>
         <w:ind w:left="720" w:hanging="360"/>
         <w:rPr>
@@ -11282,7 +11353,7 @@
       <w:pPr>
         <w:numPr>
           <w:ilvl w:val="0"/>
-          <w:numId w:val="15"/>
+          <w:numId w:val="16"/>
         </w:numPr>
         <w:ind w:left="720" w:hanging="360"/>
         <w:rPr>
@@ -11302,7 +11373,7 @@
       <w:pPr>
         <w:numPr>
           <w:ilvl w:val="0"/>
-          <w:numId w:val="15"/>
+          <w:numId w:val="16"/>
         </w:numPr>
         <w:ind w:left="720" w:hanging="360"/>
         <w:rPr>
@@ -11343,7 +11414,7 @@
       <w:pPr>
         <w:numPr>
           <w:ilvl w:val="0"/>
-          <w:numId w:val="29"/>
+          <w:numId w:val="30"/>
         </w:numPr>
         <w:ind w:left="720" w:hanging="360"/>
         <w:rPr>
@@ -11361,7 +11432,7 @@
       <w:pPr>
         <w:numPr>
           <w:ilvl w:val="0"/>
-          <w:numId w:val="29"/>
+          <w:numId w:val="30"/>
         </w:numPr>
         <w:ind w:left="720" w:hanging="360"/>
         <w:rPr>
@@ -11379,7 +11450,7 @@
       <w:pPr>
         <w:numPr>
           <w:ilvl w:val="0"/>
-          <w:numId w:val="29"/>
+          <w:numId w:val="30"/>
         </w:numPr>
         <w:ind w:left="720" w:hanging="360"/>
         <w:rPr>
@@ -11701,8 +11772,8 @@
   <w:abstractNum w:abstractNumId="3">
     <w:lvl w:ilvl="0">
       <w:start w:val="1"/>
-      <w:numFmt w:val="bullet"/>
-      <w:lvlText w:val="●"/>
+      <w:numFmt w:val="decimal"/>
+      <w:lvlText w:val="%1."/>
       <w:lvlJc w:val="left"/>
       <w:pPr>
         <w:ind w:left="720" w:hanging="360"/>
@@ -11713,8 +11784,8 @@
     </w:lvl>
     <w:lvl w:ilvl="1">
       <w:start w:val="1"/>
-      <w:numFmt w:val="bullet"/>
-      <w:lvlText w:val="○"/>
+      <w:numFmt w:val="lowerLetter"/>
+      <w:lvlText w:val="%2."/>
       <w:lvlJc w:val="left"/>
       <w:pPr>
         <w:ind w:left="1440" w:hanging="360"/>
@@ -11725,9 +11796,9 @@
     </w:lvl>
     <w:lvl w:ilvl="2">
       <w:start w:val="1"/>
-      <w:numFmt w:val="bullet"/>
-      <w:lvlText w:val="■"/>
-      <w:lvlJc w:val="left"/>
+      <w:numFmt w:val="lowerRoman"/>
+      <w:lvlText w:val="%3."/>
+      <w:lvlJc w:val="right"/>
       <w:pPr>
         <w:ind w:left="2160" w:hanging="360"/>
       </w:pPr>
@@ -11737,8 +11808,8 @@
     </w:lvl>
     <w:lvl w:ilvl="3">
       <w:start w:val="1"/>
-      <w:numFmt w:val="bullet"/>
-      <w:lvlText w:val="●"/>
+      <w:numFmt w:val="decimal"/>
+      <w:lvlText w:val="%4."/>
       <w:lvlJc w:val="left"/>
       <w:pPr>
         <w:ind w:left="2880" w:hanging="360"/>
@@ -11749,8 +11820,8 @@
     </w:lvl>
     <w:lvl w:ilvl="4">
       <w:start w:val="1"/>
-      <w:numFmt w:val="bullet"/>
-      <w:lvlText w:val="○"/>
+      <w:numFmt w:val="lowerLetter"/>
+      <w:lvlText w:val="%5."/>
       <w:lvlJc w:val="left"/>
       <w:pPr>
         <w:ind w:left="3600" w:hanging="360"/>
@@ -11761,9 +11832,9 @@
     </w:lvl>
     <w:lvl w:ilvl="5">
       <w:start w:val="1"/>
-      <w:numFmt w:val="bullet"/>
-      <w:lvlText w:val="■"/>
-      <w:lvlJc w:val="left"/>
+      <w:numFmt w:val="lowerRoman"/>
+      <w:lvlText w:val="%6."/>
+      <w:lvlJc w:val="right"/>
       <w:pPr>
         <w:ind w:left="4320" w:hanging="360"/>
       </w:pPr>
@@ -11773,8 +11844,8 @@
     </w:lvl>
     <w:lvl w:ilvl="6">
       <w:start w:val="1"/>
-      <w:numFmt w:val="bullet"/>
-      <w:lvlText w:val="●"/>
+      <w:numFmt w:val="decimal"/>
+      <w:lvlText w:val="%7."/>
       <w:lvlJc w:val="left"/>
       <w:pPr>
         <w:ind w:left="5040" w:hanging="360"/>
@@ -11785,8 +11856,8 @@
     </w:lvl>
     <w:lvl w:ilvl="7">
       <w:start w:val="1"/>
-      <w:numFmt w:val="bullet"/>
-      <w:lvlText w:val="○"/>
+      <w:numFmt w:val="lowerLetter"/>
+      <w:lvlText w:val="%8."/>
       <w:lvlJc w:val="left"/>
       <w:pPr>
         <w:ind w:left="5760" w:hanging="360"/>
@@ -11797,9 +11868,9 @@
     </w:lvl>
     <w:lvl w:ilvl="8">
       <w:start w:val="1"/>
-      <w:numFmt w:val="bullet"/>
-      <w:lvlText w:val="■"/>
-      <w:lvlJc w:val="left"/>
+      <w:numFmt w:val="lowerRoman"/>
+      <w:lvlText w:val="%9."/>
+      <w:lvlJc w:val="right"/>
       <w:pPr>
         <w:ind w:left="6480" w:hanging="360"/>
       </w:pPr>
@@ -11811,6 +11882,116 @@
   <w:abstractNum w:abstractNumId="4">
     <w:lvl w:ilvl="0">
       <w:start w:val="1"/>
+      <w:numFmt w:val="bullet"/>
+      <w:lvlText w:val="●"/>
+      <w:lvlJc w:val="left"/>
+      <w:pPr>
+        <w:ind w:left="720" w:hanging="360"/>
+      </w:pPr>
+      <w:rPr>
+        <w:u w:val="none"/>
+      </w:rPr>
+    </w:lvl>
+    <w:lvl w:ilvl="1">
+      <w:start w:val="1"/>
+      <w:numFmt w:val="bullet"/>
+      <w:lvlText w:val="○"/>
+      <w:lvlJc w:val="left"/>
+      <w:pPr>
+        <w:ind w:left="1440" w:hanging="360"/>
+      </w:pPr>
+      <w:rPr>
+        <w:u w:val="none"/>
+      </w:rPr>
+    </w:lvl>
+    <w:lvl w:ilvl="2">
+      <w:start w:val="1"/>
+      <w:numFmt w:val="bullet"/>
+      <w:lvlText w:val="■"/>
+      <w:lvlJc w:val="left"/>
+      <w:pPr>
+        <w:ind w:left="2160" w:hanging="360"/>
+      </w:pPr>
+      <w:rPr>
+        <w:u w:val="none"/>
+      </w:rPr>
+    </w:lvl>
+    <w:lvl w:ilvl="3">
+      <w:start w:val="1"/>
+      <w:numFmt w:val="bullet"/>
+      <w:lvlText w:val="●"/>
+      <w:lvlJc w:val="left"/>
+      <w:pPr>
+        <w:ind w:left="2880" w:hanging="360"/>
+      </w:pPr>
+      <w:rPr>
+        <w:u w:val="none"/>
+      </w:rPr>
+    </w:lvl>
+    <w:lvl w:ilvl="4">
+      <w:start w:val="1"/>
+      <w:numFmt w:val="bullet"/>
+      <w:lvlText w:val="○"/>
+      <w:lvlJc w:val="left"/>
+      <w:pPr>
+        <w:ind w:left="3600" w:hanging="360"/>
+      </w:pPr>
+      <w:rPr>
+        <w:u w:val="none"/>
+      </w:rPr>
+    </w:lvl>
+    <w:lvl w:ilvl="5">
+      <w:start w:val="1"/>
+      <w:numFmt w:val="bullet"/>
+      <w:lvlText w:val="■"/>
+      <w:lvlJc w:val="left"/>
+      <w:pPr>
+        <w:ind w:left="4320" w:hanging="360"/>
+      </w:pPr>
+      <w:rPr>
+        <w:u w:val="none"/>
+      </w:rPr>
+    </w:lvl>
+    <w:lvl w:ilvl="6">
+      <w:start w:val="1"/>
+      <w:numFmt w:val="bullet"/>
+      <w:lvlText w:val="●"/>
+      <w:lvlJc w:val="left"/>
+      <w:pPr>
+        <w:ind w:left="5040" w:hanging="360"/>
+      </w:pPr>
+      <w:rPr>
+        <w:u w:val="none"/>
+      </w:rPr>
+    </w:lvl>
+    <w:lvl w:ilvl="7">
+      <w:start w:val="1"/>
+      <w:numFmt w:val="bullet"/>
+      <w:lvlText w:val="○"/>
+      <w:lvlJc w:val="left"/>
+      <w:pPr>
+        <w:ind w:left="5760" w:hanging="360"/>
+      </w:pPr>
+      <w:rPr>
+        <w:u w:val="none"/>
+      </w:rPr>
+    </w:lvl>
+    <w:lvl w:ilvl="8">
+      <w:start w:val="1"/>
+      <w:numFmt w:val="bullet"/>
+      <w:lvlText w:val="■"/>
+      <w:lvlJc w:val="left"/>
+      <w:pPr>
+        <w:ind w:left="6480" w:hanging="360"/>
+      </w:pPr>
+      <w:rPr>
+        <w:u w:val="none"/>
+      </w:rPr>
+    </w:lvl>
+  </w:abstractNum>
+  <w:abstractNum w:abstractNumId="5">
+    <w:lvl w:ilvl="0">
+      <w:start w:val="1"/>
       <w:numFmt w:val="decimal"/>
       <w:lvlText w:val="%1."/>
       <w:lvlJc w:val="left"/>
@@ -11918,7 +12099,7 @@
       </w:rPr>
     </w:lvl>
   </w:abstractNum>
-  <w:abstractNum w:abstractNumId="5">
+  <w:abstractNum w:abstractNumId="6">
     <w:lvl w:ilvl="0">
       <w:start w:val="2"/>
       <w:numFmt w:val="decimal"/>
@@ -12028,116 +12209,6 @@
       </w:rPr>
     </w:lvl>
   </w:abstractNum>
-  <w:abstractNum w:abstractNumId="6">
-    <w:lvl w:ilvl="0">
-      <w:start w:val="1"/>
-      <w:numFmt w:val="bullet"/>
-      <w:lvlText w:val="●"/>
-      <w:lvlJc w:val="left"/>
-      <w:pPr>
-        <w:ind w:left="720" w:hanging="360"/>
-      </w:pPr>
-      <w:rPr>
-        <w:u w:val="none"/>
-      </w:rPr>
-    </w:lvl>
-    <w:lvl w:ilvl="1">
-      <w:start w:val="1"/>
-      <w:numFmt w:val="bullet"/>
-      <w:lvlText w:val="○"/>
-      <w:lvlJc w:val="left"/>
-      <w:pPr>
-        <w:ind w:left="1440" w:hanging="360"/>
-      </w:pPr>
-      <w:rPr>
-        <w:u w:val="none"/>
-      </w:rPr>
-    </w:lvl>
-    <w:lvl w:ilvl="2">
-      <w:start w:val="1"/>
-      <w:numFmt w:val="bullet"/>
-      <w:lvlText w:val="■"/>
-      <w:lvlJc w:val="left"/>
-      <w:pPr>
-        <w:ind w:left="2160" w:hanging="360"/>
-      </w:pPr>
-      <w:rPr>
-        <w:u w:val="none"/>
-      </w:rPr>
-    </w:lvl>
-    <w:lvl w:ilvl="3">
-      <w:start w:val="1"/>
-      <w:numFmt w:val="bullet"/>
-      <w:lvlText w:val="●"/>
-      <w:lvlJc w:val="left"/>
-      <w:pPr>
-        <w:ind w:left="2880" w:hanging="360"/>
-      </w:pPr>
-      <w:rPr>
-        <w:u w:val="none"/>
-      </w:rPr>
-    </w:lvl>
-    <w:lvl w:ilvl="4">
-      <w:start w:val="1"/>
-      <w:numFmt w:val="bullet"/>
-      <w:lvlText w:val="○"/>
-      <w:lvlJc w:val="left"/>
-      <w:pPr>
-        <w:ind w:left="3600" w:hanging="360"/>
-      </w:pPr>
-      <w:rPr>
-        <w:u w:val="none"/>
-      </w:rPr>
-    </w:lvl>
-    <w:lvl w:ilvl="5">
-      <w:start w:val="1"/>
-      <w:numFmt w:val="bullet"/>
-      <w:lvlText w:val="■"/>
-      <w:lvlJc w:val="left"/>
-      <w:pPr>
-        <w:ind w:left="4320" w:hanging="360"/>
-      </w:pPr>
-      <w:rPr>
-        <w:u w:val="none"/>
-      </w:rPr>
-    </w:lvl>
-    <w:lvl w:ilvl="6">
-      <w:start w:val="1"/>
-      <w:numFmt w:val="bullet"/>
-      <w:lvlText w:val="●"/>
-      <w:lvlJc w:val="left"/>
-      <w:pPr>
-        <w:ind w:left="5040" w:hanging="360"/>
-      </w:pPr>
-      <w:rPr>
-        <w:u w:val="none"/>
-      </w:rPr>
-    </w:lvl>
-    <w:lvl w:ilvl="7">
-      <w:start w:val="1"/>
-      <w:numFmt w:val="bullet"/>
-      <w:lvlText w:val="○"/>
-      <w:lvlJc w:val="left"/>
-      <w:pPr>
-        <w:ind w:left="5760" w:hanging="360"/>
-      </w:pPr>
-      <w:rPr>
-        <w:u w:val="none"/>
-      </w:rPr>
-    </w:lvl>
-    <w:lvl w:ilvl="8">
-      <w:start w:val="1"/>
-      <w:numFmt w:val="bullet"/>
-      <w:lvlText w:val="■"/>
-      <w:lvlJc w:val="left"/>
-      <w:pPr>
-        <w:ind w:left="6480" w:hanging="360"/>
-      </w:pPr>
-      <w:rPr>
-        <w:u w:val="none"/>
-      </w:rPr>
-    </w:lvl>
-  </w:abstractNum>
   <w:abstractNum w:abstractNumId="7">
     <w:lvl w:ilvl="0">
       <w:start w:val="1"/>
@@ -12361,6 +12432,116 @@
   <w:abstractNum w:abstractNumId="9">
     <w:lvl w:ilvl="0">
       <w:start w:val="1"/>
+      <w:numFmt w:val="bullet"/>
+      <w:lvlText w:val="●"/>
+      <w:lvlJc w:val="left"/>
+      <w:pPr>
+        <w:ind w:left="720" w:hanging="360"/>
+      </w:pPr>
+      <w:rPr>
+        <w:u w:val="none"/>
+      </w:rPr>
+    </w:lvl>
+    <w:lvl w:ilvl="1">
+      <w:start w:val="1"/>
+      <w:numFmt w:val="bullet"/>
+      <w:lvlText w:val="○"/>
+      <w:lvlJc w:val="left"/>
+      <w:pPr>
+        <w:ind w:left="1440" w:hanging="360"/>
+      </w:pPr>
+      <w:rPr>
+        <w:u w:val="none"/>
+      </w:rPr>
+    </w:lvl>
+    <w:lvl w:ilvl="2">
+      <w:start w:val="1"/>
+      <w:numFmt w:val="bullet"/>
+      <w:lvlText w:val="■"/>
+      <w:lvlJc w:val="left"/>
+      <w:pPr>
+        <w:ind w:left="2160" w:hanging="360"/>
+      </w:pPr>
+      <w:rPr>
+        <w:u w:val="none"/>
+      </w:rPr>
+    </w:lvl>
+    <w:lvl w:ilvl="3">
+      <w:start w:val="1"/>
+      <w:numFmt w:val="bullet"/>
+      <w:lvlText w:val="●"/>
+      <w:lvlJc w:val="left"/>
+      <w:pPr>
+        <w:ind w:left="2880" w:hanging="360"/>
+      </w:pPr>
+      <w:rPr>
+        <w:u w:val="none"/>
+      </w:rPr>
+    </w:lvl>
+    <w:lvl w:ilvl="4">
+      <w:start w:val="1"/>
+      <w:numFmt w:val="bullet"/>
+      <w:lvlText w:val="○"/>
+      <w:lvlJc w:val="left"/>
+      <w:pPr>
+        <w:ind w:left="3600" w:hanging="360"/>
+      </w:pPr>
+      <w:rPr>
+        <w:u w:val="none"/>
+      </w:rPr>
+    </w:lvl>
+    <w:lvl w:ilvl="5">
+      <w:start w:val="1"/>
+      <w:numFmt w:val="bullet"/>
+      <w:lvlText w:val="■"/>
+      <w:lvlJc w:val="left"/>
+      <w:pPr>
+        <w:ind w:left="4320" w:hanging="360"/>
+      </w:pPr>
+      <w:rPr>
+        <w:u w:val="none"/>
+      </w:rPr>
+    </w:lvl>
+    <w:lvl w:ilvl="6">
+      <w:start w:val="1"/>
+      <w:numFmt w:val="bullet"/>
+      <w:lvlText w:val="●"/>
+      <w:lvlJc w:val="left"/>
+      <w:pPr>
+        <w:ind w:left="5040" w:hanging="360"/>
+      </w:pPr>
+      <w:rPr>
+        <w:u w:val="none"/>
+      </w:rPr>
+    </w:lvl>
+    <w:lvl w:ilvl="7">
+      <w:start w:val="1"/>
+      <w:numFmt w:val="bullet"/>
+      <w:lvlText w:val="○"/>
+      <w:lvlJc w:val="left"/>
+      <w:pPr>
+        <w:ind w:left="5760" w:hanging="360"/>
+      </w:pPr>
+      <w:rPr>
+        <w:u w:val="none"/>
+      </w:rPr>
+    </w:lvl>
+    <w:lvl w:ilvl="8">
+      <w:start w:val="1"/>
+      <w:numFmt w:val="bullet"/>
+      <w:lvlText w:val="■"/>
+      <w:lvlJc w:val="left"/>
+      <w:pPr>
+        <w:ind w:left="6480" w:hanging="360"/>
+      </w:pPr>
+      <w:rPr>
+        <w:u w:val="none"/>
+      </w:rPr>
+    </w:lvl>
+  </w:abstractNum>
+  <w:abstractNum w:abstractNumId="10">
+    <w:lvl w:ilvl="0">
+      <w:start w:val="1"/>
       <w:numFmt w:val="decimal"/>
       <w:lvlText w:val="%1."/>
       <w:lvlJc w:val="left"/>
@@ -12468,116 +12649,6 @@
       </w:rPr>
     </w:lvl>
   </w:abstractNum>
-  <w:abstractNum w:abstractNumId="10">
-    <w:lvl w:ilvl="0">
-      <w:start w:val="1"/>
-      <w:numFmt w:val="bullet"/>
-      <w:lvlText w:val="●"/>
-      <w:lvlJc w:val="left"/>
-      <w:pPr>
-        <w:ind w:left="720" w:hanging="360"/>
-      </w:pPr>
-      <w:rPr>
-        <w:u w:val="none"/>
-      </w:rPr>
-    </w:lvl>
-    <w:lvl w:ilvl="1">
-      <w:start w:val="1"/>
-      <w:numFmt w:val="bullet"/>
-      <w:lvlText w:val="○"/>
-      <w:lvlJc w:val="left"/>
-      <w:pPr>
-        <w:ind w:left="1440" w:hanging="360"/>
-      </w:pPr>
-      <w:rPr>
-        <w:u w:val="none"/>
-      </w:rPr>
-    </w:lvl>
-    <w:lvl w:ilvl="2">
-      <w:start w:val="1"/>
-      <w:numFmt w:val="bullet"/>
-      <w:lvlText w:val="■"/>
-      <w:lvlJc w:val="left"/>
-      <w:pPr>
-        <w:ind w:left="2160" w:hanging="360"/>
-      </w:pPr>
-      <w:rPr>
-        <w:u w:val="none"/>
-      </w:rPr>
-    </w:lvl>
-    <w:lvl w:ilvl="3">
-      <w:start w:val="1"/>
-      <w:numFmt w:val="bullet"/>
-      <w:lvlText w:val="●"/>
-      <w:lvlJc w:val="left"/>
-      <w:pPr>
-        <w:ind w:left="2880" w:hanging="360"/>
-      </w:pPr>
-      <w:rPr>
-        <w:u w:val="none"/>
-      </w:rPr>
-    </w:lvl>
-    <w:lvl w:ilvl="4">
-      <w:start w:val="1"/>
-      <w:numFmt w:val="bullet"/>
-      <w:lvlText w:val="○"/>
-      <w:lvlJc w:val="left"/>
-      <w:pPr>
-        <w:ind w:left="3600" w:hanging="360"/>
-      </w:pPr>
-      <w:rPr>
-        <w:u w:val="none"/>
-      </w:rPr>
-    </w:lvl>
-    <w:lvl w:ilvl="5">
-      <w:start w:val="1"/>
-      <w:numFmt w:val="bullet"/>
-      <w:lvlText w:val="■"/>
-      <w:lvlJc w:val="left"/>
-      <w:pPr>
-        <w:ind w:left="4320" w:hanging="360"/>
-      </w:pPr>
-      <w:rPr>
-        <w:u w:val="none"/>
-      </w:rPr>
-    </w:lvl>
-    <w:lvl w:ilvl="6">
-      <w:start w:val="1"/>
-      <w:numFmt w:val="bullet"/>
-      <w:lvlText w:val="●"/>
-      <w:lvlJc w:val="left"/>
-      <w:pPr>
-        <w:ind w:left="5040" w:hanging="360"/>
-      </w:pPr>
-      <w:rPr>
-        <w:u w:val="none"/>
-      </w:rPr>
-    </w:lvl>
-    <w:lvl w:ilvl="7">
-      <w:start w:val="1"/>
-      <w:numFmt w:val="bullet"/>
-      <w:lvlText w:val="○"/>
-      <w:lvlJc w:val="left"/>
-      <w:pPr>
-        <w:ind w:left="5760" w:hanging="360"/>
-      </w:pPr>
-      <w:rPr>
-        <w:u w:val="none"/>
-      </w:rPr>
-    </w:lvl>
-    <w:lvl w:ilvl="8">
-      <w:start w:val="1"/>
-      <w:numFmt w:val="bullet"/>
-      <w:lvlText w:val="■"/>
-      <w:lvlJc w:val="left"/>
-      <w:pPr>
-        <w:ind w:left="6480" w:hanging="360"/>
-      </w:pPr>
-      <w:rPr>
-        <w:u w:val="none"/>
-      </w:rPr>
-    </w:lvl>
-  </w:abstractNum>
   <w:abstractNum w:abstractNumId="11">
     <w:lvl w:ilvl="0">
       <w:start w:val="1"/>
@@ -12691,6 +12762,116 @@
   <w:abstractNum w:abstractNumId="12">
     <w:lvl w:ilvl="0">
       <w:start w:val="1"/>
+      <w:numFmt w:val="bullet"/>
+      <w:lvlText w:val="●"/>
+      <w:lvlJc w:val="left"/>
+      <w:pPr>
+        <w:ind w:left="720" w:hanging="360"/>
+      </w:pPr>
+      <w:rPr>
+        <w:u w:val="none"/>
+      </w:rPr>
+    </w:lvl>
+    <w:lvl w:ilvl="1">
+      <w:start w:val="1"/>
+      <w:numFmt w:val="bullet"/>
+      <w:lvlText w:val="○"/>
+      <w:lvlJc w:val="left"/>
+      <w:pPr>
+        <w:ind w:left="1440" w:hanging="360"/>
+      </w:pPr>
+      <w:rPr>
+        <w:u w:val="none"/>
+      </w:rPr>
+    </w:lvl>
+    <w:lvl w:ilvl="2">
+      <w:start w:val="1"/>
+      <w:numFmt w:val="bullet"/>
+      <w:lvlText w:val="■"/>
+      <w:lvlJc w:val="left"/>
+      <w:pPr>
+        <w:ind w:left="2160" w:hanging="360"/>
+      </w:pPr>
+      <w:rPr>
+        <w:u w:val="none"/>
+      </w:rPr>
+    </w:lvl>
+    <w:lvl w:ilvl="3">
+      <w:start w:val="1"/>
+      <w:numFmt w:val="bullet"/>
+      <w:lvlText w:val="●"/>
+      <w:lvlJc w:val="left"/>
+      <w:pPr>
+        <w:ind w:left="2880" w:hanging="360"/>
+      </w:pPr>
+      <w:rPr>
+        <w:u w:val="none"/>
+      </w:rPr>
+    </w:lvl>
+    <w:lvl w:ilvl="4">
+      <w:start w:val="1"/>
+      <w:numFmt w:val="bullet"/>
+      <w:lvlText w:val="○"/>
+      <w:lvlJc w:val="left"/>
+      <w:pPr>
+        <w:ind w:left="3600" w:hanging="360"/>
+      </w:pPr>
+      <w:rPr>
+        <w:u w:val="none"/>
+      </w:rPr>
+    </w:lvl>
+    <w:lvl w:ilvl="5">
+      <w:start w:val="1"/>
+      <w:numFmt w:val="bullet"/>
+      <w:lvlText w:val="■"/>
+      <w:lvlJc w:val="left"/>
+      <w:pPr>
+        <w:ind w:left="4320" w:hanging="360"/>
+      </w:pPr>
+      <w:rPr>
+        <w:u w:val="none"/>
+      </w:rPr>
+    </w:lvl>
+    <w:lvl w:ilvl="6">
+      <w:start w:val="1"/>
+      <w:numFmt w:val="bullet"/>
+      <w:lvlText w:val="●"/>
+      <w:lvlJc w:val="left"/>
+      <w:pPr>
+        <w:ind w:left="5040" w:hanging="360"/>
+      </w:pPr>
+      <w:rPr>
+        <w:u w:val="none"/>
+      </w:rPr>
+    </w:lvl>
+    <w:lvl w:ilvl="7">
+      <w:start w:val="1"/>
+      <w:numFmt w:val="bullet"/>
+      <w:lvlText w:val="○"/>
+      <w:lvlJc w:val="left"/>
+      <w:pPr>
+        <w:ind w:left="5760" w:hanging="360"/>
+      </w:pPr>
+      <w:rPr>
+        <w:u w:val="none"/>
+      </w:rPr>
+    </w:lvl>
+    <w:lvl w:ilvl="8">
+      <w:start w:val="1"/>
+      <w:numFmt w:val="bullet"/>
+      <w:lvlText w:val="■"/>
+      <w:lvlJc w:val="left"/>
+      <w:pPr>
+        <w:ind w:left="6480" w:hanging="360"/>
+      </w:pPr>
+      <w:rPr>
+        <w:u w:val="none"/>
+      </w:rPr>
+    </w:lvl>
+  </w:abstractNum>
+  <w:abstractNum w:abstractNumId="13">
+    <w:lvl w:ilvl="0">
+      <w:start w:val="1"/>
       <w:numFmt w:val="lowerLetter"/>
       <w:lvlText w:val="%1)"/>
       <w:lvlJc w:val="left"/>
@@ -12780,7 +12961,7 @@
       <w:rPr/>
     </w:lvl>
   </w:abstractNum>
-  <w:abstractNum w:abstractNumId="13">
+  <w:abstractNum w:abstractNumId="14">
     <w:lvl w:ilvl="0">
       <w:start w:val="1"/>
       <w:numFmt w:val="decimal"/>
@@ -12872,7 +13053,7 @@
       <w:rPr/>
     </w:lvl>
   </w:abstractNum>
-  <w:abstractNum w:abstractNumId="14">
+  <w:abstractNum w:abstractNumId="15">
     <w:lvl w:ilvl="0">
       <w:start w:val="1"/>
       <w:numFmt w:val="bullet"/>
@@ -12982,7 +13163,7 @@
       </w:rPr>
     </w:lvl>
   </w:abstractNum>
-  <w:abstractNum w:abstractNumId="15">
+  <w:abstractNum w:abstractNumId="16">
     <w:lvl w:ilvl="0">
       <w:start w:val="1"/>
       <w:numFmt w:val="decimal"/>
@@ -13092,7 +13273,7 @@
       </w:rPr>
     </w:lvl>
   </w:abstractNum>
-  <w:abstractNum w:abstractNumId="16">
+  <w:abstractNum w:abstractNumId="17">
     <w:lvl w:ilvl="0">
       <w:start w:val="1"/>
       <w:numFmt w:val="decimal"/>
@@ -13202,116 +13383,6 @@
       </w:rPr>
     </w:lvl>
   </w:abstractNum>
-  <w:abstractNum w:abstractNumId="17">
-    <w:lvl w:ilvl="0">
-      <w:start w:val="1"/>
-      <w:numFmt w:val="bullet"/>
-      <w:lvlText w:val="●"/>
-      <w:lvlJc w:val="left"/>
-      <w:pPr>
-        <w:ind w:left="720" w:hanging="360"/>
-      </w:pPr>
-      <w:rPr>
-        <w:u w:val="none"/>
-      </w:rPr>
-    </w:lvl>
-    <w:lvl w:ilvl="1">
-      <w:start w:val="1"/>
-      <w:numFmt w:val="bullet"/>
-      <w:lvlText w:val="○"/>
-      <w:lvlJc w:val="left"/>
-      <w:pPr>
-        <w:ind w:left="1440" w:hanging="360"/>
-      </w:pPr>
-      <w:rPr>
-        <w:u w:val="none"/>
-      </w:rPr>
-    </w:lvl>
-    <w:lvl w:ilvl="2">
-      <w:start w:val="1"/>
-      <w:numFmt w:val="bullet"/>
-      <w:lvlText w:val="■"/>
-      <w:lvlJc w:val="left"/>
-      <w:pPr>
-        <w:ind w:left="2160" w:hanging="360"/>
-      </w:pPr>
-      <w:rPr>
-        <w:u w:val="none"/>
-      </w:rPr>
-    </w:lvl>
-    <w:lvl w:ilvl="3">
-      <w:start w:val="1"/>
-      <w:numFmt w:val="bullet"/>
-      <w:lvlText w:val="●"/>
-      <w:lvlJc w:val="left"/>
-      <w:pPr>
-        <w:ind w:left="2880" w:hanging="360"/>
-      </w:pPr>
-      <w:rPr>
-        <w:u w:val="none"/>
-      </w:rPr>
-    </w:lvl>
-    <w:lvl w:ilvl="4">
-      <w:start w:val="1"/>
-      <w:numFmt w:val="bullet"/>
-      <w:lvlText w:val="○"/>
-      <w:lvlJc w:val="left"/>
-      <w:pPr>
-        <w:ind w:left="3600" w:hanging="360"/>
-      </w:pPr>
-      <w:rPr>
-        <w:u w:val="none"/>
-      </w:rPr>
-    </w:lvl>
-    <w:lvl w:ilvl="5">
-      <w:start w:val="1"/>
-      <w:numFmt w:val="bullet"/>
-      <w:lvlText w:val="■"/>
-      <w:lvlJc w:val="left"/>
-      <w:pPr>
-        <w:ind w:left="4320" w:hanging="360"/>
-      </w:pPr>
-      <w:rPr>
-        <w:u w:val="none"/>
-      </w:rPr>
-    </w:lvl>
-    <w:lvl w:ilvl="6">
-      <w:start w:val="1"/>
-      <w:numFmt w:val="bullet"/>
-      <w:lvlText w:val="●"/>
-      <w:lvlJc w:val="left"/>
-      <w:pPr>
-        <w:ind w:left="5040" w:hanging="360"/>
-      </w:pPr>
-      <w:rPr>
-        <w:u w:val="none"/>
-      </w:rPr>
-    </w:lvl>
-    <w:lvl w:ilvl="7">
-      <w:start w:val="1"/>
-      <w:numFmt w:val="bullet"/>
-      <w:lvlText w:val="○"/>
-      <w:lvlJc w:val="left"/>
-      <w:pPr>
-        <w:ind w:left="5760" w:hanging="360"/>
-      </w:pPr>
-      <w:rPr>
-        <w:u w:val="none"/>
-      </w:rPr>
-    </w:lvl>
-    <w:lvl w:ilvl="8">
-      <w:start w:val="1"/>
-      <w:numFmt w:val="bullet"/>
-      <w:lvlText w:val="■"/>
-      <w:lvlJc w:val="left"/>
-      <w:pPr>
-        <w:ind w:left="6480" w:hanging="360"/>
-      </w:pPr>
-      <w:rPr>
-        <w:u w:val="none"/>
-      </w:rPr>
-    </w:lvl>
-  </w:abstractNum>
   <w:abstractNum w:abstractNumId="18">
     <w:lvl w:ilvl="0">
       <w:start w:val="1"/>
@@ -13535,6 +13606,116 @@
   <w:abstractNum w:abstractNumId="20">
     <w:lvl w:ilvl="0">
       <w:start w:val="1"/>
+      <w:numFmt w:val="bullet"/>
+      <w:lvlText w:val="●"/>
+      <w:lvlJc w:val="left"/>
+      <w:pPr>
+        <w:ind w:left="720" w:hanging="360"/>
+      </w:pPr>
+      <w:rPr>
+        <w:u w:val="none"/>
+      </w:rPr>
+    </w:lvl>
+    <w:lvl w:ilvl="1">
+      <w:start w:val="1"/>
+      <w:numFmt w:val="bullet"/>
+      <w:lvlText w:val="○"/>
+      <w:lvlJc w:val="left"/>
+      <w:pPr>
+        <w:ind w:left="1440" w:hanging="360"/>
+      </w:pPr>
+      <w:rPr>
+        <w:u w:val="none"/>
+      </w:rPr>
+    </w:lvl>
+    <w:lvl w:ilvl="2">
+      <w:start w:val="1"/>
+      <w:numFmt w:val="bullet"/>
+      <w:lvlText w:val="■"/>
+      <w:lvlJc w:val="left"/>
+      <w:pPr>
+        <w:ind w:left="2160" w:hanging="360"/>
+      </w:pPr>
+      <w:rPr>
+        <w:u w:val="none"/>
+      </w:rPr>
+    </w:lvl>
+    <w:lvl w:ilvl="3">
+      <w:start w:val="1"/>
+      <w:numFmt w:val="bullet"/>
+      <w:lvlText w:val="●"/>
+      <w:lvlJc w:val="left"/>
+      <w:pPr>
+        <w:ind w:left="2880" w:hanging="360"/>
+      </w:pPr>
+      <w:rPr>
+        <w:u w:val="none"/>
+      </w:rPr>
+    </w:lvl>
+    <w:lvl w:ilvl="4">
+      <w:start w:val="1"/>
+      <w:numFmt w:val="bullet"/>
+      <w:lvlText w:val="○"/>
+      <w:lvlJc w:val="left"/>
+      <w:pPr>
+        <w:ind w:left="3600" w:hanging="360"/>
+      </w:pPr>
+      <w:rPr>
+        <w:u w:val="none"/>
+      </w:rPr>
+    </w:lvl>
+    <w:lvl w:ilvl="5">
+      <w:start w:val="1"/>
+      <w:numFmt w:val="bullet"/>
+      <w:lvlText w:val="■"/>
+      <w:lvlJc w:val="left"/>
+      <w:pPr>
+        <w:ind w:left="4320" w:hanging="360"/>
+      </w:pPr>
+      <w:rPr>
+        <w:u w:val="none"/>
+      </w:rPr>
+    </w:lvl>
+    <w:lvl w:ilvl="6">
+      <w:start w:val="1"/>
+      <w:numFmt w:val="bullet"/>
+      <w:lvlText w:val="●"/>
+      <w:lvlJc w:val="left"/>
+      <w:pPr>
+        <w:ind w:left="5040" w:hanging="360"/>
+      </w:pPr>
+      <w:rPr>
+        <w:u w:val="none"/>
+      </w:rPr>
+    </w:lvl>
+    <w:lvl w:ilvl="7">
+      <w:start w:val="1"/>
+      <w:numFmt w:val="bullet"/>
+      <w:lvlText w:val="○"/>
+      <w:lvlJc w:val="left"/>
+      <w:pPr>
+        <w:ind w:left="5760" w:hanging="360"/>
+      </w:pPr>
+      <w:rPr>
+        <w:u w:val="none"/>
+      </w:rPr>
+    </w:lvl>
+    <w:lvl w:ilvl="8">
+      <w:start w:val="1"/>
+      <w:numFmt w:val="bullet"/>
+      <w:lvlText w:val="■"/>
+      <w:lvlJc w:val="left"/>
+      <w:pPr>
+        <w:ind w:left="6480" w:hanging="360"/>
+      </w:pPr>
+      <w:rPr>
+        <w:u w:val="none"/>
+      </w:rPr>
+    </w:lvl>
+  </w:abstractNum>
+  <w:abstractNum w:abstractNumId="21">
+    <w:lvl w:ilvl="0">
+      <w:start w:val="1"/>
       <w:numFmt w:val="decimal"/>
       <w:lvlText w:val="%1."/>
       <w:lvlJc w:val="left"/>
@@ -13642,121 +13823,11 @@
       </w:rPr>
     </w:lvl>
   </w:abstractNum>
-  <w:abstractNum w:abstractNumId="21">
-    <w:lvl w:ilvl="0">
-      <w:start w:val="1"/>
-      <w:numFmt w:val="bullet"/>
-      <w:lvlText w:val="●"/>
-      <w:lvlJc w:val="left"/>
-      <w:pPr>
-        <w:ind w:left="720" w:hanging="360"/>
-      </w:pPr>
-      <w:rPr>
-        <w:u w:val="none"/>
-      </w:rPr>
-    </w:lvl>
-    <w:lvl w:ilvl="1">
-      <w:start w:val="1"/>
-      <w:numFmt w:val="bullet"/>
-      <w:lvlText w:val="○"/>
-      <w:lvlJc w:val="left"/>
-      <w:pPr>
-        <w:ind w:left="1440" w:hanging="360"/>
-      </w:pPr>
-      <w:rPr>
-        <w:u w:val="none"/>
-      </w:rPr>
-    </w:lvl>
-    <w:lvl w:ilvl="2">
-      <w:start w:val="1"/>
-      <w:numFmt w:val="bullet"/>
-      <w:lvlText w:val="■"/>
-      <w:lvlJc w:val="left"/>
-      <w:pPr>
-        <w:ind w:left="2160" w:hanging="360"/>
-      </w:pPr>
-      <w:rPr>
-        <w:u w:val="none"/>
-      </w:rPr>
-    </w:lvl>
-    <w:lvl w:ilvl="3">
-      <w:start w:val="1"/>
-      <w:numFmt w:val="bullet"/>
-      <w:lvlText w:val="●"/>
-      <w:lvlJc w:val="left"/>
-      <w:pPr>
-        <w:ind w:left="2880" w:hanging="360"/>
-      </w:pPr>
-      <w:rPr>
-        <w:u w:val="none"/>
-      </w:rPr>
-    </w:lvl>
-    <w:lvl w:ilvl="4">
-      <w:start w:val="1"/>
-      <w:numFmt w:val="bullet"/>
-      <w:lvlText w:val="○"/>
-      <w:lvlJc w:val="left"/>
-      <w:pPr>
-        <w:ind w:left="3600" w:hanging="360"/>
-      </w:pPr>
-      <w:rPr>
-        <w:u w:val="none"/>
-      </w:rPr>
-    </w:lvl>
-    <w:lvl w:ilvl="5">
-      <w:start w:val="1"/>
-      <w:numFmt w:val="bullet"/>
-      <w:lvlText w:val="■"/>
-      <w:lvlJc w:val="left"/>
-      <w:pPr>
-        <w:ind w:left="4320" w:hanging="360"/>
-      </w:pPr>
-      <w:rPr>
-        <w:u w:val="none"/>
-      </w:rPr>
-    </w:lvl>
-    <w:lvl w:ilvl="6">
-      <w:start w:val="1"/>
-      <w:numFmt w:val="bullet"/>
-      <w:lvlText w:val="●"/>
-      <w:lvlJc w:val="left"/>
-      <w:pPr>
-        <w:ind w:left="5040" w:hanging="360"/>
-      </w:pPr>
-      <w:rPr>
-        <w:u w:val="none"/>
-      </w:rPr>
-    </w:lvl>
-    <w:lvl w:ilvl="7">
-      <w:start w:val="1"/>
-      <w:numFmt w:val="bullet"/>
-      <w:lvlText w:val="○"/>
-      <w:lvlJc w:val="left"/>
-      <w:pPr>
-        <w:ind w:left="5760" w:hanging="360"/>
-      </w:pPr>
-      <w:rPr>
-        <w:u w:val="none"/>
-      </w:rPr>
-    </w:lvl>
-    <w:lvl w:ilvl="8">
-      <w:start w:val="1"/>
-      <w:numFmt w:val="bullet"/>
-      <w:lvlText w:val="■"/>
-      <w:lvlJc w:val="left"/>
-      <w:pPr>
-        <w:ind w:left="6480" w:hanging="360"/>
-      </w:pPr>
-      <w:rPr>
-        <w:u w:val="none"/>
-      </w:rPr>
-    </w:lvl>
-  </w:abstractNum>
   <w:abstractNum w:abstractNumId="22">
     <w:lvl w:ilvl="0">
       <w:start w:val="1"/>
-      <w:numFmt w:val="decimal"/>
-      <w:lvlText w:val="%1."/>
+      <w:numFmt w:val="bullet"/>
+      <w:lvlText w:val="●"/>
       <w:lvlJc w:val="left"/>
       <w:pPr>
         <w:ind w:left="720" w:hanging="360"/>
@@ -13767,8 +13838,8 @@
     </w:lvl>
     <w:lvl w:ilvl="1">
       <w:start w:val="1"/>
-      <w:numFmt w:val="decimal"/>
-      <w:lvlText w:val="%2."/>
+      <w:numFmt w:val="bullet"/>
+      <w:lvlText w:val="○"/>
       <w:lvlJc w:val="left"/>
       <w:pPr>
         <w:ind w:left="1440" w:hanging="360"/>
@@ -13779,8 +13850,8 @@
     </w:lvl>
     <w:lvl w:ilvl="2">
       <w:start w:val="1"/>
-      <w:numFmt w:val="lowerRoman"/>
-      <w:lvlText w:val="%3."/>
+      <w:numFmt w:val="bullet"/>
+      <w:lvlText w:val="■"/>
       <w:lvlJc w:val="left"/>
       <w:pPr>
         <w:ind w:left="2160" w:hanging="360"/>
@@ -13791,8 +13862,8 @@
     </w:lvl>
     <w:lvl w:ilvl="3">
       <w:start w:val="1"/>
-      <w:numFmt w:val="decimal"/>
-      <w:lvlText w:val="%4."/>
+      <w:numFmt w:val="bullet"/>
+      <w:lvlText w:val="●"/>
       <w:lvlJc w:val="left"/>
       <w:pPr>
         <w:ind w:left="2880" w:hanging="360"/>
@@ -13803,8 +13874,8 @@
     </w:lvl>
     <w:lvl w:ilvl="4">
       <w:start w:val="1"/>
-      <w:numFmt w:val="lowerLetter"/>
-      <w:lvlText w:val="%5."/>
+      <w:numFmt w:val="bullet"/>
+      <w:lvlText w:val="○"/>
       <w:lvlJc w:val="left"/>
       <w:pPr>
         <w:ind w:left="3600" w:hanging="360"/>
@@ -13815,8 +13886,8 @@
     </w:lvl>
     <w:lvl w:ilvl="5">
       <w:start w:val="1"/>
-      <w:numFmt w:val="lowerRoman"/>
-      <w:lvlText w:val="%6."/>
+      <w:numFmt w:val="bullet"/>
+      <w:lvlText w:val="■"/>
       <w:lvlJc w:val="left"/>
       <w:pPr>
         <w:ind w:left="4320" w:hanging="360"/>
@@ -13827,8 +13898,8 @@
     </w:lvl>
     <w:lvl w:ilvl="6">
       <w:start w:val="1"/>
-      <w:numFmt w:val="decimal"/>
-      <w:lvlText w:val="%7."/>
+      <w:numFmt w:val="bullet"/>
+      <w:lvlText w:val="●"/>
       <w:lvlJc w:val="left"/>
       <w:pPr>
         <w:ind w:left="5040" w:hanging="360"/>
@@ -13839,8 +13910,8 @@
     </w:lvl>
     <w:lvl w:ilvl="7">
       <w:start w:val="1"/>
-      <w:numFmt w:val="lowerLetter"/>
-      <w:lvlText w:val="%8."/>
+      <w:numFmt w:val="bullet"/>
+      <w:lvlText w:val="○"/>
       <w:lvlJc w:val="left"/>
       <w:pPr>
         <w:ind w:left="5760" w:hanging="360"/>
@@ -13851,8 +13922,8 @@
     </w:lvl>
     <w:lvl w:ilvl="8">
       <w:start w:val="1"/>
-      <w:numFmt w:val="lowerRoman"/>
-      <w:lvlText w:val="%9."/>
+      <w:numFmt w:val="bullet"/>
+      <w:lvlText w:val="■"/>
       <w:lvlJc w:val="left"/>
       <w:pPr>
         <w:ind w:left="6480" w:hanging="360"/>
@@ -13865,8 +13936,8 @@
   <w:abstractNum w:abstractNumId="23">
     <w:lvl w:ilvl="0">
       <w:start w:val="1"/>
-      <w:numFmt w:val="bullet"/>
-      <w:lvlText w:val="●"/>
+      <w:numFmt w:val="decimal"/>
+      <w:lvlText w:val="%1."/>
       <w:lvlJc w:val="left"/>
       <w:pPr>
         <w:ind w:left="720" w:hanging="360"/>
@@ -13877,8 +13948,8 @@
     </w:lvl>
     <w:lvl w:ilvl="1">
       <w:start w:val="1"/>
-      <w:numFmt w:val="bullet"/>
-      <w:lvlText w:val="○"/>
+      <w:numFmt w:val="decimal"/>
+      <w:lvlText w:val="%2."/>
       <w:lvlJc w:val="left"/>
       <w:pPr>
         <w:ind w:left="1440" w:hanging="360"/>
@@ -13889,8 +13960,8 @@
     </w:lvl>
     <w:lvl w:ilvl="2">
       <w:start w:val="1"/>
-      <w:numFmt w:val="bullet"/>
-      <w:lvlText w:val="■"/>
+      <w:numFmt w:val="lowerRoman"/>
+      <w:lvlText w:val="%3."/>
       <w:lvlJc w:val="left"/>
       <w:pPr>
         <w:ind w:left="2160" w:hanging="360"/>
@@ -13901,8 +13972,8 @@
     </w:lvl>
     <w:lvl w:ilvl="3">
       <w:start w:val="1"/>
-      <w:numFmt w:val="bullet"/>
-      <w:lvlText w:val="●"/>
+      <w:numFmt w:val="decimal"/>
+      <w:lvlText w:val="%4."/>
       <w:lvlJc w:val="left"/>
       <w:pPr>
         <w:ind w:left="2880" w:hanging="360"/>
@@ -13913,8 +13984,8 @@
     </w:lvl>
     <w:lvl w:ilvl="4">
       <w:start w:val="1"/>
-      <w:numFmt w:val="bullet"/>
-      <w:lvlText w:val="○"/>
+      <w:numFmt w:val="lowerLetter"/>
+      <w:lvlText w:val="%5."/>
       <w:lvlJc w:val="left"/>
       <w:pPr>
         <w:ind w:left="3600" w:hanging="360"/>
@@ -13925,8 +13996,8 @@
     </w:lvl>
     <w:lvl w:ilvl="5">
       <w:start w:val="1"/>
-      <w:numFmt w:val="bullet"/>
-      <w:lvlText w:val="■"/>
+      <w:numFmt w:val="lowerRoman"/>
+      <w:lvlText w:val="%6."/>
       <w:lvlJc w:val="left"/>
       <w:pPr>
         <w:ind w:left="4320" w:hanging="360"/>
@@ -13937,8 +14008,8 @@
     </w:lvl>
     <w:lvl w:ilvl="6">
       <w:start w:val="1"/>
-      <w:numFmt w:val="bullet"/>
-      <w:lvlText w:val="●"/>
+      <w:numFmt w:val="decimal"/>
+      <w:lvlText w:val="%7."/>
       <w:lvlJc w:val="left"/>
       <w:pPr>
         <w:ind w:left="5040" w:hanging="360"/>
@@ -13949,8 +14020,8 @@
     </w:lvl>
     <w:lvl w:ilvl="7">
       <w:start w:val="1"/>
-      <w:numFmt w:val="bullet"/>
-      <w:lvlText w:val="○"/>
+      <w:numFmt w:val="lowerLetter"/>
+      <w:lvlText w:val="%8."/>
       <w:lvlJc w:val="left"/>
       <w:pPr>
         <w:ind w:left="5760" w:hanging="360"/>
@@ -13961,8 +14032,8 @@
     </w:lvl>
     <w:lvl w:ilvl="8">
       <w:start w:val="1"/>
-      <w:numFmt w:val="bullet"/>
-      <w:lvlText w:val="■"/>
+      <w:numFmt w:val="lowerRoman"/>
+      <w:lvlText w:val="%9."/>
       <w:lvlJc w:val="left"/>
       <w:pPr>
         <w:ind w:left="6480" w:hanging="360"/>
@@ -14085,6 +14156,116 @@
   <w:abstractNum w:abstractNumId="25">
     <w:lvl w:ilvl="0">
       <w:start w:val="1"/>
+      <w:numFmt w:val="bullet"/>
+      <w:lvlText w:val="●"/>
+      <w:lvlJc w:val="left"/>
+      <w:pPr>
+        <w:ind w:left="720" w:hanging="360"/>
+      </w:pPr>
+      <w:rPr>
+        <w:u w:val="none"/>
+      </w:rPr>
+    </w:lvl>
+    <w:lvl w:ilvl="1">
+      <w:start w:val="1"/>
+      <w:numFmt w:val="bullet"/>
+      <w:lvlText w:val="○"/>
+      <w:lvlJc w:val="left"/>
+      <w:pPr>
+        <w:ind w:left="1440" w:hanging="360"/>
+      </w:pPr>
+      <w:rPr>
+        <w:u w:val="none"/>
+      </w:rPr>
+    </w:lvl>
+    <w:lvl w:ilvl="2">
+      <w:start w:val="1"/>
+      <w:numFmt w:val="bullet"/>
+      <w:lvlText w:val="■"/>
+      <w:lvlJc w:val="left"/>
+      <w:pPr>
+        <w:ind w:left="2160" w:hanging="360"/>
+      </w:pPr>
+      <w:rPr>
+        <w:u w:val="none"/>
+      </w:rPr>
+    </w:lvl>
+    <w:lvl w:ilvl="3">
+      <w:start w:val="1"/>
+      <w:numFmt w:val="bullet"/>
+      <w:lvlText w:val="●"/>
+      <w:lvlJc w:val="left"/>
+      <w:pPr>
+        <w:ind w:left="2880" w:hanging="360"/>
+      </w:pPr>
+      <w:rPr>
+        <w:u w:val="none"/>
+      </w:rPr>
+    </w:lvl>
+    <w:lvl w:ilvl="4">
+      <w:start w:val="1"/>
+      <w:numFmt w:val="bullet"/>
+      <w:lvlText w:val="○"/>
+      <w:lvlJc w:val="left"/>
+      <w:pPr>
+        <w:ind w:left="3600" w:hanging="360"/>
+      </w:pPr>
+      <w:rPr>
+        <w:u w:val="none"/>
+      </w:rPr>
+    </w:lvl>
+    <w:lvl w:ilvl="5">
+      <w:start w:val="1"/>
+      <w:numFmt w:val="bullet"/>
+      <w:lvlText w:val="■"/>
+      <w:lvlJc w:val="left"/>
+      <w:pPr>
+        <w:ind w:left="4320" w:hanging="360"/>
+      </w:pPr>
+      <w:rPr>
+        <w:u w:val="none"/>
+      </w:rPr>
+    </w:lvl>
+    <w:lvl w:ilvl="6">
+      <w:start w:val="1"/>
+      <w:numFmt w:val="bullet"/>
+      <w:lvlText w:val="●"/>
+      <w:lvlJc w:val="left"/>
+      <w:pPr>
+        <w:ind w:left="5040" w:hanging="360"/>
+      </w:pPr>
+      <w:rPr>
+        <w:u w:val="none"/>
+      </w:rPr>
+    </w:lvl>
+    <w:lvl w:ilvl="7">
+      <w:start w:val="1"/>
+      <w:numFmt w:val="bullet"/>
+      <w:lvlText w:val="○"/>
+      <w:lvlJc w:val="left"/>
+      <w:pPr>
+        <w:ind w:left="5760" w:hanging="360"/>
+      </w:pPr>
+      <w:rPr>
+        <w:u w:val="none"/>
+      </w:rPr>
+    </w:lvl>
+    <w:lvl w:ilvl="8">
+      <w:start w:val="1"/>
+      <w:numFmt w:val="bullet"/>
+      <w:lvlText w:val="■"/>
+      <w:lvlJc w:val="left"/>
+      <w:pPr>
+        <w:ind w:left="6480" w:hanging="360"/>
+      </w:pPr>
+      <w:rPr>
+        <w:u w:val="none"/>
+      </w:rPr>
+    </w:lvl>
+  </w:abstractNum>
+  <w:abstractNum w:abstractNumId="26">
+    <w:lvl w:ilvl="0">
+      <w:start w:val="1"/>
       <w:numFmt w:val="decimal"/>
       <w:lvlText w:val="%1."/>
       <w:lvlJc w:val="left"/>
@@ -14192,7 +14373,7 @@
       </w:rPr>
     </w:lvl>
   </w:abstractNum>
-  <w:abstractNum w:abstractNumId="26">
+  <w:abstractNum w:abstractNumId="27">
     <w:lvl w:ilvl="0">
       <w:start w:val="1"/>
       <w:numFmt w:val="bullet"/>
@@ -14302,7 +14483,7 @@
       </w:rPr>
     </w:lvl>
   </w:abstractNum>
-  <w:abstractNum w:abstractNumId="27">
+  <w:abstractNum w:abstractNumId="28">
     <w:lvl w:ilvl="0">
       <w:start w:val="1"/>
       <w:numFmt w:val="decimal"/>
@@ -14412,7 +14593,7 @@
       </w:rPr>
     </w:lvl>
   </w:abstractNum>
-  <w:abstractNum w:abstractNumId="28">
+  <w:abstractNum w:abstractNumId="29">
     <w:lvl w:ilvl="0">
       <w:start w:val="1"/>
       <w:numFmt w:val="bullet"/>
@@ -14522,7 +14703,7 @@
       </w:rPr>
     </w:lvl>
   </w:abstractNum>
-  <w:abstractNum w:abstractNumId="29">
+  <w:abstractNum w:abstractNumId="30">
     <w:lvl w:ilvl="0">
       <w:start w:val="1"/>
       <w:numFmt w:val="decimal"/>
@@ -14632,121 +14813,11 @@
       </w:rPr>
     </w:lvl>
   </w:abstractNum>
-  <w:abstractNum w:abstractNumId="30">
-    <w:lvl w:ilvl="0">
-      <w:start w:val="1"/>
-      <w:numFmt w:val="bullet"/>
-      <w:lvlText w:val="●"/>
-      <w:lvlJc w:val="left"/>
-      <w:pPr>
-        <w:ind w:left="720" w:hanging="360"/>
-      </w:pPr>
-      <w:rPr>
-        <w:u w:val="none"/>
-      </w:rPr>
-    </w:lvl>
-    <w:lvl w:ilvl="1">
-      <w:start w:val="1"/>
-      <w:numFmt w:val="bullet"/>
-      <w:lvlText w:val="○"/>
-      <w:lvlJc w:val="left"/>
-      <w:pPr>
-        <w:ind w:left="1440" w:hanging="360"/>
-      </w:pPr>
-      <w:rPr>
-        <w:u w:val="none"/>
-      </w:rPr>
-    </w:lvl>
-    <w:lvl w:ilvl="2">
-      <w:start w:val="1"/>
-      <w:numFmt w:val="bullet"/>
-      <w:lvlText w:val="■"/>
-      <w:lvlJc w:val="left"/>
-      <w:pPr>
-        <w:ind w:left="2160" w:hanging="360"/>
-      </w:pPr>
-      <w:rPr>
-        <w:u w:val="none"/>
-      </w:rPr>
-    </w:lvl>
-    <w:lvl w:ilvl="3">
-      <w:start w:val="1"/>
-      <w:numFmt w:val="bullet"/>
-      <w:lvlText w:val="●"/>
-      <w:lvlJc w:val="left"/>
-      <w:pPr>
-        <w:ind w:left="2880" w:hanging="360"/>
-      </w:pPr>
-      <w:rPr>
-        <w:u w:val="none"/>
-      </w:rPr>
-    </w:lvl>
-    <w:lvl w:ilvl="4">
-      <w:start w:val="1"/>
-      <w:numFmt w:val="bullet"/>
-      <w:lvlText w:val="○"/>
-      <w:lvlJc w:val="left"/>
-      <w:pPr>
-        <w:ind w:left="3600" w:hanging="360"/>
-      </w:pPr>
-      <w:rPr>
-        <w:u w:val="none"/>
-      </w:rPr>
-    </w:lvl>
-    <w:lvl w:ilvl="5">
-      <w:start w:val="1"/>
-      <w:numFmt w:val="bullet"/>
-      <w:lvlText w:val="■"/>
-      <w:lvlJc w:val="left"/>
-      <w:pPr>
-        <w:ind w:left="4320" w:hanging="360"/>
-      </w:pPr>
-      <w:rPr>
-        <w:u w:val="none"/>
-      </w:rPr>
-    </w:lvl>
-    <w:lvl w:ilvl="6">
-      <w:start w:val="1"/>
-      <w:numFmt w:val="bullet"/>
-      <w:lvlText w:val="●"/>
-      <w:lvlJc w:val="left"/>
-      <w:pPr>
-        <w:ind w:left="5040" w:hanging="360"/>
-      </w:pPr>
-      <w:rPr>
-        <w:u w:val="none"/>
-      </w:rPr>
-    </w:lvl>
-    <w:lvl w:ilvl="7">
-      <w:start w:val="1"/>
-      <w:numFmt w:val="bullet"/>
-      <w:lvlText w:val="○"/>
-      <w:lvlJc w:val="left"/>
-      <w:pPr>
-        <w:ind w:left="5760" w:hanging="360"/>
-      </w:pPr>
-      <w:rPr>
-        <w:u w:val="none"/>
-      </w:rPr>
-    </w:lvl>
-    <w:lvl w:ilvl="8">
-      <w:start w:val="1"/>
-      <w:numFmt w:val="bullet"/>
-      <w:lvlText w:val="■"/>
-      <w:lvlJc w:val="left"/>
-      <w:pPr>
-        <w:ind w:left="6480" w:hanging="360"/>
-      </w:pPr>
-      <w:rPr>
-        <w:u w:val="none"/>
-      </w:rPr>
-    </w:lvl>
-  </w:abstractNum>
   <w:abstractNum w:abstractNumId="31">
     <w:lvl w:ilvl="0">
       <w:start w:val="1"/>
-      <w:numFmt w:val="decimal"/>
-      <w:lvlText w:val="%1."/>
+      <w:numFmt w:val="bullet"/>
+      <w:lvlText w:val="●"/>
       <w:lvlJc w:val="left"/>
       <w:pPr>
         <w:ind w:left="720" w:hanging="360"/>
@@ -14757,8 +14828,8 @@
     </w:lvl>
     <w:lvl w:ilvl="1">
       <w:start w:val="1"/>
-      <w:numFmt w:val="lowerLetter"/>
-      <w:lvlText w:val="%2."/>
+      <w:numFmt w:val="bullet"/>
+      <w:lvlText w:val="○"/>
       <w:lvlJc w:val="left"/>
       <w:pPr>
         <w:ind w:left="1440" w:hanging="360"/>
@@ -14769,8 +14840,8 @@
     </w:lvl>
     <w:lvl w:ilvl="2">
       <w:start w:val="1"/>
-      <w:numFmt w:val="lowerRoman"/>
-      <w:lvlText w:val="%3."/>
+      <w:numFmt w:val="bullet"/>
+      <w:lvlText w:val="■"/>
       <w:lvlJc w:val="left"/>
       <w:pPr>
         <w:ind w:left="2160" w:hanging="360"/>
@@ -14781,8 +14852,8 @@
     </w:lvl>
     <w:lvl w:ilvl="3">
       <w:start w:val="1"/>
-      <w:numFmt w:val="decimal"/>
-      <w:lvlText w:val="%4."/>
+      <w:numFmt w:val="bullet"/>
+      <w:lvlText w:val="●"/>
       <w:lvlJc w:val="left"/>
       <w:pPr>
         <w:ind w:left="2880" w:hanging="360"/>
@@ -14793,8 +14864,8 @@
     </w:lvl>
     <w:lvl w:ilvl="4">
       <w:start w:val="1"/>
-      <w:numFmt w:val="lowerLetter"/>
-      <w:lvlText w:val="%5."/>
+      <w:numFmt w:val="bullet"/>
+      <w:lvlText w:val="○"/>
       <w:lvlJc w:val="left"/>
       <w:pPr>
         <w:ind w:left="3600" w:hanging="360"/>
@@ -14805,8 +14876,8 @@
     </w:lvl>
     <w:lvl w:ilvl="5">
       <w:start w:val="1"/>
-      <w:numFmt w:val="lowerRoman"/>
-      <w:lvlText w:val="%6."/>
+      <w:numFmt w:val="bullet"/>
+      <w:lvlText w:val="■"/>
       <w:lvlJc w:val="left"/>
       <w:pPr>
         <w:ind w:left="4320" w:hanging="360"/>
@@ -14817,8 +14888,8 @@
     </w:lvl>
     <w:lvl w:ilvl="6">
       <w:start w:val="1"/>
-      <w:numFmt w:val="decimal"/>
-      <w:lvlText w:val="%7."/>
+      <w:numFmt w:val="bullet"/>
+      <w:lvlText w:val="●"/>
       <w:lvlJc w:val="left"/>
       <w:pPr>
         <w:ind w:left="5040" w:hanging="360"/>
@@ -14829,8 +14900,8 @@
     </w:lvl>
     <w:lvl w:ilvl="7">
       <w:start w:val="1"/>
-      <w:numFmt w:val="lowerLetter"/>
-      <w:lvlText w:val="%8."/>
+      <w:numFmt w:val="bullet"/>
+      <w:lvlText w:val="○"/>
       <w:lvlJc w:val="left"/>
       <w:pPr>
         <w:ind w:left="5760" w:hanging="360"/>
@@ -14841,8 +14912,8 @@
     </w:lvl>
     <w:lvl w:ilvl="8">
       <w:start w:val="1"/>
-      <w:numFmt w:val="lowerRoman"/>
-      <w:lvlText w:val="%9."/>
+      <w:numFmt w:val="bullet"/>
+      <w:lvlText w:val="■"/>
       <w:lvlJc w:val="left"/>
       <w:pPr>
         <w:ind w:left="6480" w:hanging="360"/>
@@ -14881,6 +14952,116 @@
       <w:start w:val="1"/>
       <w:numFmt w:val="lowerRoman"/>
       <w:lvlText w:val="%3."/>
+      <w:lvlJc w:val="left"/>
+      <w:pPr>
+        <w:ind w:left="2160" w:hanging="360"/>
+      </w:pPr>
+      <w:rPr>
+        <w:u w:val="none"/>
+      </w:rPr>
+    </w:lvl>
+    <w:lvl w:ilvl="3">
+      <w:start w:val="1"/>
+      <w:numFmt w:val="decimal"/>
+      <w:lvlText w:val="%4."/>
+      <w:lvlJc w:val="left"/>
+      <w:pPr>
+        <w:ind w:left="2880" w:hanging="360"/>
+      </w:pPr>
+      <w:rPr>
+        <w:u w:val="none"/>
+      </w:rPr>
+    </w:lvl>
+    <w:lvl w:ilvl="4">
+      <w:start w:val="1"/>
+      <w:numFmt w:val="lowerLetter"/>
+      <w:lvlText w:val="%5."/>
+      <w:lvlJc w:val="left"/>
+      <w:pPr>
+        <w:ind w:left="3600" w:hanging="360"/>
+      </w:pPr>
+      <w:rPr>
+        <w:u w:val="none"/>
+      </w:rPr>
+    </w:lvl>
+    <w:lvl w:ilvl="5">
+      <w:start w:val="1"/>
+      <w:numFmt w:val="lowerRoman"/>
+      <w:lvlText w:val="%6."/>
+      <w:lvlJc w:val="left"/>
+      <w:pPr>
+        <w:ind w:left="4320" w:hanging="360"/>
+      </w:pPr>
+      <w:rPr>
+        <w:u w:val="none"/>
+      </w:rPr>
+    </w:lvl>
+    <w:lvl w:ilvl="6">
+      <w:start w:val="1"/>
+      <w:numFmt w:val="decimal"/>
+      <w:lvlText w:val="%7."/>
+      <w:lvlJc w:val="left"/>
+      <w:pPr>
+        <w:ind w:left="5040" w:hanging="360"/>
+      </w:pPr>
+      <w:rPr>
+        <w:u w:val="none"/>
+      </w:rPr>
+    </w:lvl>
+    <w:lvl w:ilvl="7">
+      <w:start w:val="1"/>
+      <w:numFmt w:val="lowerLetter"/>
+      <w:lvlText w:val="%8."/>
+      <w:lvlJc w:val="left"/>
+      <w:pPr>
+        <w:ind w:left="5760" w:hanging="360"/>
+      </w:pPr>
+      <w:rPr>
+        <w:u w:val="none"/>
+      </w:rPr>
+    </w:lvl>
+    <w:lvl w:ilvl="8">
+      <w:start w:val="1"/>
+      <w:numFmt w:val="lowerRoman"/>
+      <w:lvlText w:val="%9."/>
+      <w:lvlJc w:val="left"/>
+      <w:pPr>
+        <w:ind w:left="6480" w:hanging="360"/>
+      </w:pPr>
+      <w:rPr>
+        <w:u w:val="none"/>
+      </w:rPr>
+    </w:lvl>
+  </w:abstractNum>
+  <w:abstractNum w:abstractNumId="33">
+    <w:lvl w:ilvl="0">
+      <w:start w:val="1"/>
+      <w:numFmt w:val="decimal"/>
+      <w:lvlText w:val="%1."/>
+      <w:lvlJc w:val="left"/>
+      <w:pPr>
+        <w:ind w:left="720" w:hanging="360"/>
+      </w:pPr>
+      <w:rPr>
+        <w:u w:val="none"/>
+      </w:rPr>
+    </w:lvl>
+    <w:lvl w:ilvl="1">
+      <w:start w:val="1"/>
+      <w:numFmt w:val="lowerLetter"/>
+      <w:lvlText w:val="%2."/>
+      <w:lvlJc w:val="left"/>
+      <w:pPr>
+        <w:ind w:left="1440" w:hanging="360"/>
+      </w:pPr>
+      <w:rPr>
+        <w:u w:val="none"/>
+      </w:rPr>
+    </w:lvl>
+    <w:lvl w:ilvl="2">
+      <w:start w:val="1"/>
+      <w:numFmt w:val="lowerRoman"/>
+      <w:lvlText w:val="%3."/>
       <w:lvlJc w:val="right"/>
       <w:pPr>
         <w:ind w:left="2160" w:hanging="360"/>
@@ -14962,7 +15143,7 @@
       </w:rPr>
     </w:lvl>
   </w:abstractNum>
-  <w:abstractNum w:abstractNumId="33">
+  <w:abstractNum w:abstractNumId="34">
     <w:lvl w:ilvl="0">
       <w:start w:val="1"/>
       <w:numFmt w:val="bullet"/>
@@ -15072,7 +15253,7 @@
       </w:rPr>
     </w:lvl>
   </w:abstractNum>
-  <w:abstractNum w:abstractNumId="34">
+  <w:abstractNum w:abstractNumId="35">
     <w:lvl w:ilvl="0">
       <w:start w:val="1"/>
       <w:numFmt w:val="decimal"/>
@@ -15182,7 +15363,7 @@
       </w:rPr>
     </w:lvl>
   </w:abstractNum>
-  <w:abstractNum w:abstractNumId="35">
+  <w:abstractNum w:abstractNumId="36">
     <w:lvl w:ilvl="0">
       <w:start w:val="1"/>
       <w:numFmt w:val="lowerLetter"/>
@@ -15274,116 +15455,6 @@
       <w:rPr/>
     </w:lvl>
   </w:abstractNum>
-  <w:abstractNum w:abstractNumId="36">
-    <w:lvl w:ilvl="0">
-      <w:start w:val="1"/>
-      <w:numFmt w:val="bullet"/>
-      <w:lvlText w:val="●"/>
-      <w:lvlJc w:val="left"/>
-      <w:pPr>
-        <w:ind w:left="720" w:hanging="360"/>
-      </w:pPr>
-      <w:rPr>
-        <w:u w:val="none"/>
-      </w:rPr>
-    </w:lvl>
-    <w:lvl w:ilvl="1">
-      <w:start w:val="1"/>
-      <w:numFmt w:val="bullet"/>
-      <w:lvlText w:val="○"/>
-      <w:lvlJc w:val="left"/>
-      <w:pPr>
-        <w:ind w:left="1440" w:hanging="360"/>
-      </w:pPr>
-      <w:rPr>
-        <w:u w:val="none"/>
-      </w:rPr>
-    </w:lvl>
-    <w:lvl w:ilvl="2">
-      <w:start w:val="1"/>
-      <w:numFmt w:val="bullet"/>
-      <w:lvlText w:val="■"/>
-      <w:lvlJc w:val="left"/>
-      <w:pPr>
-        <w:ind w:left="2160" w:hanging="360"/>
-      </w:pPr>
-      <w:rPr>
-        <w:u w:val="none"/>
-      </w:rPr>
-    </w:lvl>
-    <w:lvl w:ilvl="3">
-      <w:start w:val="1"/>
-      <w:numFmt w:val="bullet"/>
-      <w:lvlText w:val="●"/>
-      <w:lvlJc w:val="left"/>
-      <w:pPr>
-        <w:ind w:left="2880" w:hanging="360"/>
-      </w:pPr>
-      <w:rPr>
-        <w:u w:val="none"/>
-      </w:rPr>
-    </w:lvl>
-    <w:lvl w:ilvl="4">
-      <w:start w:val="1"/>
-      <w:numFmt w:val="bullet"/>
-      <w:lvlText w:val="○"/>
-      <w:lvlJc w:val="left"/>
-      <w:pPr>
-        <w:ind w:left="3600" w:hanging="360"/>
-      </w:pPr>
-      <w:rPr>
-        <w:u w:val="none"/>
-      </w:rPr>
-    </w:lvl>
-    <w:lvl w:ilvl="5">
-      <w:start w:val="1"/>
-      <w:numFmt w:val="bullet"/>
-      <w:lvlText w:val="■"/>
-      <w:lvlJc w:val="left"/>
-      <w:pPr>
-        <w:ind w:left="4320" w:hanging="360"/>
-      </w:pPr>
-      <w:rPr>
-        <w:u w:val="none"/>
-      </w:rPr>
-    </w:lvl>
-    <w:lvl w:ilvl="6">
-      <w:start w:val="1"/>
-      <w:numFmt w:val="bullet"/>
-      <w:lvlText w:val="●"/>
-      <w:lvlJc w:val="left"/>
-      <w:pPr>
-        <w:ind w:left="5040" w:hanging="360"/>
-      </w:pPr>
-      <w:rPr>
-        <w:u w:val="none"/>
-      </w:rPr>
-    </w:lvl>
-    <w:lvl w:ilvl="7">
-      <w:start w:val="1"/>
-      <w:numFmt w:val="bullet"/>
-      <w:lvlText w:val="○"/>
-      <w:lvlJc w:val="left"/>
-      <w:pPr>
-        <w:ind w:left="5760" w:hanging="360"/>
-      </w:pPr>
-      <w:rPr>
-        <w:u w:val="none"/>
-      </w:rPr>
-    </w:lvl>
-    <w:lvl w:ilvl="8">
-      <w:start w:val="1"/>
-      <w:numFmt w:val="bullet"/>
-      <w:lvlText w:val="■"/>
-      <w:lvlJc w:val="left"/>
-      <w:pPr>
-        <w:ind w:left="6480" w:hanging="360"/>
-      </w:pPr>
-      <w:rPr>
-        <w:u w:val="none"/>
-      </w:rPr>
-    </w:lvl>
-  </w:abstractNum>
   <w:abstractNum w:abstractNumId="37">
     <w:lvl w:ilvl="0">
       <w:start w:val="1"/>
@@ -15937,6 +16008,116 @@
   <w:abstractNum w:abstractNumId="42">
     <w:lvl w:ilvl="0">
       <w:start w:val="1"/>
+      <w:numFmt w:val="bullet"/>
+      <w:lvlText w:val="●"/>
+      <w:lvlJc w:val="left"/>
+      <w:pPr>
+        <w:ind w:left="720" w:hanging="360"/>
+      </w:pPr>
+      <w:rPr>
+        <w:u w:val="none"/>
+      </w:rPr>
+    </w:lvl>
+    <w:lvl w:ilvl="1">
+      <w:start w:val="1"/>
+      <w:numFmt w:val="bullet"/>
+      <w:lvlText w:val="○"/>
+      <w:lvlJc w:val="left"/>
+      <w:pPr>
+        <w:ind w:left="1440" w:hanging="360"/>
+      </w:pPr>
+      <w:rPr>
+        <w:u w:val="none"/>
+      </w:rPr>
+    </w:lvl>
+    <w:lvl w:ilvl="2">
+      <w:start w:val="1"/>
+      <w:numFmt w:val="bullet"/>
+      <w:lvlText w:val="■"/>
+      <w:lvlJc w:val="left"/>
+      <w:pPr>
+        <w:ind w:left="2160" w:hanging="360"/>
+      </w:pPr>
+      <w:rPr>
+        <w:u w:val="none"/>
+      </w:rPr>
+    </w:lvl>
+    <w:lvl w:ilvl="3">
+      <w:start w:val="1"/>
+      <w:numFmt w:val="bullet"/>
+      <w:lvlText w:val="●"/>
+      <w:lvlJc w:val="left"/>
+      <w:pPr>
+        <w:ind w:left="2880" w:hanging="360"/>
+      </w:pPr>
+      <w:rPr>
+        <w:u w:val="none"/>
+      </w:rPr>
+    </w:lvl>
+    <w:lvl w:ilvl="4">
+      <w:start w:val="1"/>
+      <w:numFmt w:val="bullet"/>
+      <w:lvlText w:val="○"/>
+      <w:lvlJc w:val="left"/>
+      <w:pPr>
+        <w:ind w:left="3600" w:hanging="360"/>
+      </w:pPr>
+      <w:rPr>
+        <w:u w:val="none"/>
+      </w:rPr>
+    </w:lvl>
+    <w:lvl w:ilvl="5">
+      <w:start w:val="1"/>
+      <w:numFmt w:val="bullet"/>
+      <w:lvlText w:val="■"/>
+      <w:lvlJc w:val="left"/>
+      <w:pPr>
+        <w:ind w:left="4320" w:hanging="360"/>
+      </w:pPr>
+      <w:rPr>
+        <w:u w:val="none"/>
+      </w:rPr>
+    </w:lvl>
+    <w:lvl w:ilvl="6">
+      <w:start w:val="1"/>
+      <w:numFmt w:val="bullet"/>
+      <w:lvlText w:val="●"/>
+      <w:lvlJc w:val="left"/>
+      <w:pPr>
+        <w:ind w:left="5040" w:hanging="360"/>
+      </w:pPr>
+      <w:rPr>
+        <w:u w:val="none"/>
+      </w:rPr>
+    </w:lvl>
+    <w:lvl w:ilvl="7">
+      <w:start w:val="1"/>
+      <w:numFmt w:val="bullet"/>
+      <w:lvlText w:val="○"/>
+      <w:lvlJc w:val="left"/>
+      <w:pPr>
+        <w:ind w:left="5760" w:hanging="360"/>
+      </w:pPr>
+      <w:rPr>
+        <w:u w:val="none"/>
+      </w:rPr>
+    </w:lvl>
+    <w:lvl w:ilvl="8">
+      <w:start w:val="1"/>
+      <w:numFmt w:val="bullet"/>
+      <w:lvlText w:val="■"/>
+      <w:lvlJc w:val="left"/>
+      <w:pPr>
+        <w:ind w:left="6480" w:hanging="360"/>
+      </w:pPr>
+      <w:rPr>
+        <w:u w:val="none"/>
+      </w:rPr>
+    </w:lvl>
+  </w:abstractNum>
+  <w:abstractNum w:abstractNumId="43">
+    <w:lvl w:ilvl="0">
+      <w:start w:val="1"/>
       <w:numFmt w:val="decimal"/>
       <w:lvlText w:val="%1."/>
       <w:lvlJc w:val="left"/>
@@ -16044,7 +16225,7 @@
       </w:rPr>
     </w:lvl>
   </w:abstractNum>
-  <w:abstractNum w:abstractNumId="43">
+  <w:abstractNum w:abstractNumId="44">
     <w:lvl w:ilvl="0">
       <w:start w:val="1"/>
       <w:numFmt w:val="decimal"/>
@@ -16154,7 +16335,7 @@
       </w:rPr>
     </w:lvl>
   </w:abstractNum>
-  <w:abstractNum w:abstractNumId="44">
+  <w:abstractNum w:abstractNumId="45">
     <w:lvl w:ilvl="0">
       <w:start w:val="1"/>
       <w:numFmt w:val="decimal"/>
@@ -16264,116 +16445,6 @@
       </w:rPr>
     </w:lvl>
   </w:abstractNum>
-  <w:abstractNum w:abstractNumId="45">
-    <w:lvl w:ilvl="0">
-      <w:start w:val="1"/>
-      <w:numFmt w:val="bullet"/>
-      <w:lvlText w:val="●"/>
-      <w:lvlJc w:val="left"/>
-      <w:pPr>
-        <w:ind w:left="720" w:hanging="360"/>
-      </w:pPr>
-      <w:rPr>
-        <w:u w:val="none"/>
-      </w:rPr>
-    </w:lvl>
-    <w:lvl w:ilvl="1">
-      <w:start w:val="1"/>
-      <w:numFmt w:val="bullet"/>
-      <w:lvlText w:val="○"/>
-      <w:lvlJc w:val="left"/>
-      <w:pPr>
-        <w:ind w:left="1440" w:hanging="360"/>
-      </w:pPr>
-      <w:rPr>
-        <w:u w:val="none"/>
-      </w:rPr>
-    </w:lvl>
-    <w:lvl w:ilvl="2">
-      <w:start w:val="1"/>
-      <w:numFmt w:val="bullet"/>
-      <w:lvlText w:val="■"/>
-      <w:lvlJc w:val="left"/>
-      <w:pPr>
-        <w:ind w:left="2160" w:hanging="360"/>
-      </w:pPr>
-      <w:rPr>
-        <w:u w:val="none"/>
-      </w:rPr>
-    </w:lvl>
-    <w:lvl w:ilvl="3">
-      <w:start w:val="1"/>
-      <w:numFmt w:val="bullet"/>
-      <w:lvlText w:val="●"/>
-      <w:lvlJc w:val="left"/>
-      <w:pPr>
-        <w:ind w:left="2880" w:hanging="360"/>
-      </w:pPr>
-      <w:rPr>
-        <w:u w:val="none"/>
-      </w:rPr>
-    </w:lvl>
-    <w:lvl w:ilvl="4">
-      <w:start w:val="1"/>
-      <w:numFmt w:val="bullet"/>
-      <w:lvlText w:val="○"/>
-      <w:lvlJc w:val="left"/>
-      <w:pPr>
-        <w:ind w:left="3600" w:hanging="360"/>
-      </w:pPr>
-      <w:rPr>
-        <w:u w:val="none"/>
-      </w:rPr>
-    </w:lvl>
-    <w:lvl w:ilvl="5">
-      <w:start w:val="1"/>
-      <w:numFmt w:val="bullet"/>
-      <w:lvlText w:val="■"/>
-      <w:lvlJc w:val="left"/>
-      <w:pPr>
-        <w:ind w:left="4320" w:hanging="360"/>
-      </w:pPr>
-      <w:rPr>
-        <w:u w:val="none"/>
-      </w:rPr>
-    </w:lvl>
-    <w:lvl w:ilvl="6">
-      <w:start w:val="1"/>
-      <w:numFmt w:val="bullet"/>
-      <w:lvlText w:val="●"/>
-      <w:lvlJc w:val="left"/>
-      <w:pPr>
-        <w:ind w:left="5040" w:hanging="360"/>
-      </w:pPr>
-      <w:rPr>
-        <w:u w:val="none"/>
-      </w:rPr>
-    </w:lvl>
-    <w:lvl w:ilvl="7">
-      <w:start w:val="1"/>
-      <w:numFmt w:val="bullet"/>
-      <w:lvlText w:val="○"/>
-      <w:lvlJc w:val="left"/>
-      <w:pPr>
-        <w:ind w:left="5760" w:hanging="360"/>
-      </w:pPr>
-      <w:rPr>
-        <w:u w:val="none"/>
-      </w:rPr>
-    </w:lvl>
-    <w:lvl w:ilvl="8">
-      <w:start w:val="1"/>
-      <w:numFmt w:val="bullet"/>
-      <w:lvlText w:val="■"/>
-      <w:lvlJc w:val="left"/>
-      <w:pPr>
-        <w:ind w:left="6480" w:hanging="360"/>
-      </w:pPr>
-      <w:rPr>
-        <w:u w:val="none"/>
-      </w:rPr>
-    </w:lvl>
-  </w:abstractNum>
   <w:abstractNum w:abstractNumId="46">
     <w:lvl w:ilvl="0">
       <w:start w:val="1"/>
@@ -16485,6 +16556,116 @@
     </w:lvl>
   </w:abstractNum>
   <w:abstractNum w:abstractNumId="47">
+    <w:lvl w:ilvl="0">
+      <w:start w:val="1"/>
+      <w:numFmt w:val="bullet"/>
+      <w:lvlText w:val="●"/>
+      <w:lvlJc w:val="left"/>
+      <w:pPr>
+        <w:ind w:left="720" w:hanging="360"/>
+      </w:pPr>
+      <w:rPr>
+        <w:u w:val="none"/>
+      </w:rPr>
+    </w:lvl>
+    <w:lvl w:ilvl="1">
+      <w:start w:val="1"/>
+      <w:numFmt w:val="bullet"/>
+      <w:lvlText w:val="○"/>
+      <w:lvlJc w:val="left"/>
+      <w:pPr>
+        <w:ind w:left="1440" w:hanging="360"/>
+      </w:pPr>
+      <w:rPr>
+        <w:u w:val="none"/>
+      </w:rPr>
+    </w:lvl>
+    <w:lvl w:ilvl="2">
+      <w:start w:val="1"/>
+      <w:numFmt w:val="bullet"/>
+      <w:lvlText w:val="■"/>
+      <w:lvlJc w:val="left"/>
+      <w:pPr>
+        <w:ind w:left="2160" w:hanging="360"/>
+      </w:pPr>
+      <w:rPr>
+        <w:u w:val="none"/>
+      </w:rPr>
+    </w:lvl>
+    <w:lvl w:ilvl="3">
+      <w:start w:val="1"/>
+      <w:numFmt w:val="bullet"/>
+      <w:lvlText w:val="●"/>
+      <w:lvlJc w:val="left"/>
+      <w:pPr>
+        <w:ind w:left="2880" w:hanging="360"/>
+      </w:pPr>
+      <w:rPr>
+        <w:u w:val="none"/>
+      </w:rPr>
+    </w:lvl>
+    <w:lvl w:ilvl="4">
+      <w:start w:val="1"/>
+      <w:numFmt w:val="bullet"/>
+      <w:lvlText w:val="○"/>
+      <w:lvlJc w:val="left"/>
+      <w:pPr>
+        <w:ind w:left="3600" w:hanging="360"/>
+      </w:pPr>
+      <w:rPr>
+        <w:u w:val="none"/>
+      </w:rPr>
+    </w:lvl>
+    <w:lvl w:ilvl="5">
+      <w:start w:val="1"/>
+      <w:numFmt w:val="bullet"/>
+      <w:lvlText w:val="■"/>
+      <w:lvlJc w:val="left"/>
+      <w:pPr>
+        <w:ind w:left="4320" w:hanging="360"/>
+      </w:pPr>
+      <w:rPr>
+        <w:u w:val="none"/>
+      </w:rPr>
+    </w:lvl>
+    <w:lvl w:ilvl="6">
+      <w:start w:val="1"/>
+      <w:numFmt w:val="bullet"/>
+      <w:lvlText w:val="●"/>
+      <w:lvlJc w:val="left"/>
+      <w:pPr>
+        <w:ind w:left="5040" w:hanging="360"/>
+      </w:pPr>
+      <w:rPr>
+        <w:u w:val="none"/>
+      </w:rPr>
+    </w:lvl>
+    <w:lvl w:ilvl="7">
+      <w:start w:val="1"/>
+      <w:numFmt w:val="bullet"/>
+      <w:lvlText w:val="○"/>
+      <w:lvlJc w:val="left"/>
+      <w:pPr>
+        <w:ind w:left="5760" w:hanging="360"/>
+      </w:pPr>
+      <w:rPr>
+        <w:u w:val="none"/>
+      </w:rPr>
+    </w:lvl>
+    <w:lvl w:ilvl="8">
+      <w:start w:val="1"/>
+      <w:numFmt w:val="bullet"/>
+      <w:lvlText w:val="■"/>
+      <w:lvlJc w:val="left"/>
+      <w:pPr>
+        <w:ind w:left="6480" w:hanging="360"/>
+      </w:pPr>
+      <w:rPr>
+        <w:u w:val="none"/>
+      </w:rPr>
+    </w:lvl>
+  </w:abstractNum>
+  <w:abstractNum w:abstractNumId="48">
     <w:lvl w:ilvl="0">
       <w:start w:val="2"/>
       <w:numFmt w:val="decimal"/>
@@ -16734,6 +16915,9 @@
   </w:num>
   <w:num w:numId="47">
     <w:abstractNumId w:val="47"/>
+  </w:num>
+  <w:num w:numId="48">
+    <w:abstractNumId w:val="48"/>
   </w:num>
 </w:numbering>
 </file>

</xml_diff>